<commit_message>
fixed group meeting minutes
</commit_message>
<xml_diff>
--- a/Documents/2015-03-08-en.docx
+++ b/Documents/2015-03-08-en.docx
@@ -1,6 +1,6 @@
 
 <file path=word/document.xml><?xml version="1.0" encoding="utf-8"?>
-<w:document xmlns:wpc="http://schemas.microsoft.com/office/word/2010/wordprocessingCanvas" xmlns:mc="http://schemas.openxmlformats.org/markup-compatibility/2006" xmlns:o="urn:schemas-microsoft-com:office:office" xmlns:r="http://schemas.openxmlformats.org/officeDocument/2006/relationships" xmlns:m="http://schemas.openxmlformats.org/officeDocument/2006/math" xmlns:v="urn:schemas-microsoft-com:vml" xmlns:wp14="http://schemas.microsoft.com/office/word/2010/wordprocessingDrawing" xmlns:wp="http://schemas.openxmlformats.org/drawingml/2006/wordprocessingDrawing" xmlns:w10="urn:schemas-microsoft-com:office:word" xmlns:w="http://schemas.openxmlformats.org/wordprocessingml/2006/main" xmlns:w14="http://schemas.microsoft.com/office/word/2010/wordml" xmlns:w15="http://schemas.microsoft.com/office/word/2012/wordml" xmlns:wpg="http://schemas.microsoft.com/office/word/2010/wordprocessingGroup" xmlns:wpi="http://schemas.microsoft.com/office/word/2010/wordprocessingInk" xmlns:wne="http://schemas.microsoft.com/office/word/2006/wordml" xmlns:wps="http://schemas.microsoft.com/office/word/2010/wordprocessingShape" mc:Ignorable="w14 w15 wp14">
+<w:document xmlns:wpc="http://schemas.microsoft.com/office/word/2010/wordprocessingCanvas" xmlns:mc="http://schemas.openxmlformats.org/markup-compatibility/2006" xmlns:o="urn:schemas-microsoft-com:office:office" xmlns:r="http://schemas.openxmlformats.org/officeDocument/2006/relationships" xmlns:m="http://schemas.openxmlformats.org/officeDocument/2006/math" xmlns:v="urn:schemas-microsoft-com:vml" xmlns:wp14="http://schemas.microsoft.com/office/word/2010/wordprocessingDrawing" xmlns:wp="http://schemas.openxmlformats.org/drawingml/2006/wordprocessingDrawing" xmlns:w10="urn:schemas-microsoft-com:office:word" xmlns:w="http://schemas.openxmlformats.org/wordprocessingml/2006/main" xmlns:w14="http://schemas.microsoft.com/office/word/2010/wordml" xmlns:wpg="http://schemas.microsoft.com/office/word/2010/wordprocessingGroup" xmlns:wpi="http://schemas.microsoft.com/office/word/2010/wordprocessingInk" xmlns:wne="http://schemas.microsoft.com/office/word/2006/wordml" xmlns:wps="http://schemas.microsoft.com/office/word/2010/wordprocessingShape" mc:Ignorable="w14 wp14">
   <w:body>
     <w:p>
       <w:pPr>
@@ -163,7 +163,7 @@
               </wp:anchor>
             </w:drawing>
           </mc:Choice>
-          <mc:Fallback>
+          <mc:Fallback xmlns:w15="http://schemas.microsoft.com/office/word/2012/wordml">
             <w:pict>
               <v:shapetype w14:anchorId="7BF7BAFE" id="_x0000_t32" coordsize="21600,21600" o:spt="32" o:oned="t" path="m,l21600,21600e" filled="f">
                 <v:path arrowok="t" fillok="f" o:connecttype="none"/>
@@ -271,7 +271,7 @@
               </wp:anchor>
             </w:drawing>
           </mc:Choice>
-          <mc:Fallback>
+          <mc:Fallback xmlns:w15="http://schemas.microsoft.com/office/word/2012/wordml">
             <w:pict>
               <v:shape w14:anchorId="23A2377F" id="AutoShape 3" o:spid="_x0000_s1026" type="#_x0000_t32" style="position:absolute;margin-left:1in;margin-top:4.9pt;width:1in;height:0;flip:y;z-index:251659264;visibility:visible;mso-wrap-style:square;mso-width-percent:0;mso-height-percent:0;mso-wrap-distance-left:9pt;mso-wrap-distance-top:0;mso-wrap-distance-right:9pt;mso-wrap-distance-bottom:0;mso-position-horizontal:absolute;mso-position-horizontal-relative:text;mso-position-vertical:absolute;mso-position-vertical-relative:text;mso-width-percent:0;mso-height-percent:0;mso-width-relative:page;mso-height-relative:page" o:gfxdata="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" strokeweight="1pt"/>
             </w:pict>
@@ -866,7 +866,7 @@
         </w:rPr>
         <w:t xml:space="preserve"> Detail on </w:t>
       </w:r>
-      <w:hyperlink r:id="rId5" w:history="1">
+      <w:hyperlink r:id="rId6" w:history="1">
         <w:r>
           <w:rPr>
             <w:rStyle w:val="Hyperlink"/>
@@ -922,7 +922,7 @@
         </w:rPr>
         <w:t xml:space="preserve"> Detail on </w:t>
       </w:r>
-      <w:hyperlink r:id="rId6" w:history="1">
+      <w:hyperlink r:id="rId7" w:history="1">
         <w:r>
           <w:rPr>
             <w:rStyle w:val="Hyperlink"/>
@@ -1005,7 +1005,7 @@
         </w:rPr>
         <w:t xml:space="preserve"> “Coming soon” website: </w:t>
       </w:r>
-      <w:hyperlink r:id="rId7" w:history="1">
+      <w:hyperlink r:id="rId8" w:history="1">
         <w:r>
           <w:rPr>
             <w:rStyle w:val="Hyperlink"/>
@@ -1049,10 +1049,108 @@
         <w:rPr>
           <w:rFonts w:ascii="Times New Roman" w:eastAsia="Times New Roman" w:hAnsi="Times New Roman" w:cs="Times New Roman"/>
           <w:sz w:val="24"/>
-          <w:highlight w:val="yellow"/>
-        </w:rPr>
-        <w:t>created sketch</w:t>
-      </w:r>
+        </w:rPr>
+        <w:t>sketch</w:t>
+      </w:r>
+      <w:r>
+        <w:rPr>
+          <w:rFonts w:ascii="Times New Roman" w:eastAsia="Times New Roman" w:hAnsi="Times New Roman" w:cs="Times New Roman"/>
+          <w:sz w:val="24"/>
+        </w:rPr>
+        <w:t xml:space="preserve"> database</w:t>
+      </w:r>
+      <w:r>
+        <w:rPr>
+          <w:rFonts w:ascii="Times New Roman" w:eastAsia="Times New Roman" w:hAnsi="Times New Roman" w:cs="Times New Roman"/>
+          <w:sz w:val="24"/>
+        </w:rPr>
+        <w:t>.</w:t>
+      </w:r>
+    </w:p>
+    <w:p>
+      <w:pPr>
+        <w:spacing w:before="120" w:after="0" w:line="240" w:lineRule="auto"/>
+        <w:jc w:val="both"/>
+        <w:rPr>
+          <w:rFonts w:ascii="Times New Roman" w:eastAsia="Times New Roman" w:hAnsi="Times New Roman" w:cs="Times New Roman"/>
+          <w:b/>
+          <w:sz w:val="24"/>
+        </w:rPr>
+      </w:pPr>
+      <w:r>
+        <w:rPr>
+          <w:rFonts w:ascii="Times New Roman" w:eastAsia="Times New Roman" w:hAnsi="Times New Roman" w:cs="Times New Roman"/>
+          <w:b/>
+          <w:sz w:val="24"/>
+        </w:rPr>
+        <w:t xml:space="preserve">Design </w:t>
+      </w:r>
+      <w:r>
+        <w:rPr>
+          <w:rFonts w:ascii="Times New Roman" w:eastAsia="Times New Roman" w:hAnsi="Times New Roman" w:cs="Times New Roman"/>
+          <w:b/>
+          <w:sz w:val="24"/>
+        </w:rPr>
+        <w:t>functions on server</w:t>
+      </w:r>
+    </w:p>
+    <w:p>
+      <w:pPr>
+        <w:spacing w:after="0" w:line="240" w:lineRule="auto"/>
+        <w:jc w:val="both"/>
+        <w:rPr>
+          <w:rFonts w:ascii="Times New Roman" w:eastAsia="Times New Roman" w:hAnsi="Times New Roman" w:cs="Times New Roman"/>
+          <w:sz w:val="24"/>
+        </w:rPr>
+      </w:pPr>
+      <w:r>
+        <w:rPr>
+          <w:rFonts w:ascii="Times New Roman" w:eastAsia="Times New Roman" w:hAnsi="Times New Roman" w:cs="Times New Roman"/>
+          <w:sz w:val="24"/>
+        </w:rPr>
+        <w:t xml:space="preserve">Function </w:t>
+      </w:r>
+      <w:proofErr w:type="gramStart"/>
+      <w:r>
+        <w:rPr>
+          <w:rFonts w:ascii="Times New Roman" w:eastAsia="Times New Roman" w:hAnsi="Times New Roman" w:cs="Times New Roman"/>
+          <w:sz w:val="24"/>
+        </w:rPr>
+        <w:t>checkBusy(</w:t>
+      </w:r>
+      <w:proofErr w:type="gramEnd"/>
+      <w:r>
+        <w:rPr>
+          <w:rFonts w:ascii="Times New Roman" w:eastAsia="Times New Roman" w:hAnsi="Times New Roman" w:cs="Times New Roman"/>
+          <w:sz w:val="24"/>
+        </w:rPr>
+        <w:t>ID) input: an user ID</w:t>
+      </w:r>
+      <w:r>
+        <w:rPr>
+          <w:rFonts w:ascii="Times New Roman" w:eastAsia="Times New Roman" w:hAnsi="Times New Roman" w:cs="Times New Roman"/>
+          <w:sz w:val="24"/>
+        </w:rPr>
+        <w:t xml:space="preserve">; output: true/false; </w:t>
+      </w:r>
+      <w:r>
+        <w:rPr>
+          <w:rFonts w:ascii="Times New Roman" w:eastAsia="Times New Roman" w:hAnsi="Times New Roman" w:cs="Times New Roman"/>
+          <w:sz w:val="24"/>
+        </w:rPr>
+        <w:t xml:space="preserve">function: check an user is busy or not busy; data type: Boolean. </w:t>
+      </w:r>
+    </w:p>
+    <w:p>
+      <w:pPr>
+        <w:spacing w:before="120" w:after="120" w:line="240" w:lineRule="auto"/>
+        <w:ind w:left="720"/>
+        <w:rPr>
+          <w:rFonts w:ascii="Times New Roman" w:eastAsia="Times New Roman" w:hAnsi="Times New Roman" w:cs="Times New Roman"/>
+          <w:sz w:val="20"/>
+          <w:szCs w:val="20"/>
+        </w:rPr>
+      </w:pPr>
       <w:r>
         <w:rPr>
           <w:rFonts w:ascii="Times New Roman" w:eastAsia="Times New Roman" w:hAnsi="Times New Roman" w:cs="Times New Roman"/>
@@ -1060,52 +1158,109 @@
         </w:rPr>
         <w:t xml:space="preserve"> </w:t>
       </w:r>
-      <w:r>
-        <w:rPr>
-          <w:rFonts w:ascii="Times New Roman" w:eastAsia="Times New Roman" w:hAnsi="Times New Roman" w:cs="Times New Roman"/>
-          <w:sz w:val="24"/>
-        </w:rPr>
-        <w:t>of</w:t>
-      </w:r>
-      <w:r>
-        <w:rPr>
-          <w:rFonts w:ascii="Times New Roman" w:eastAsia="Times New Roman" w:hAnsi="Times New Roman" w:cs="Times New Roman"/>
-          <w:sz w:val="24"/>
-        </w:rPr>
-        <w:t xml:space="preserve"> database.</w:t>
-      </w:r>
-      <w:r>
-        <w:rPr>
-          <w:rFonts w:ascii="Times New Roman" w:eastAsia="Times New Roman" w:hAnsi="Times New Roman" w:cs="Times New Roman"/>
-          <w:sz w:val="24"/>
-        </w:rPr>
-        <w:t xml:space="preserve"> 1 </w:t>
-      </w:r>
-      <w:proofErr w:type="spellStart"/>
-      <w:r>
-        <w:rPr>
-          <w:rFonts w:ascii="Times New Roman" w:eastAsia="Times New Roman" w:hAnsi="Times New Roman" w:cs="Times New Roman"/>
-          <w:sz w:val="24"/>
-        </w:rPr>
-        <w:t>từ</w:t>
-      </w:r>
-      <w:proofErr w:type="spellEnd"/>
-      <w:r>
-        <w:rPr>
-          <w:rFonts w:ascii="Times New Roman" w:eastAsia="Times New Roman" w:hAnsi="Times New Roman" w:cs="Times New Roman"/>
-          <w:sz w:val="24"/>
-        </w:rPr>
+      <w:proofErr w:type="gramStart"/>
+      <w:r>
+        <w:rPr>
+          <w:rFonts w:ascii="Times New Roman" w:eastAsia="Times New Roman" w:hAnsi="Times New Roman" w:cs="Times New Roman"/>
+          <w:sz w:val="20"/>
+          <w:szCs w:val="20"/>
+        </w:rPr>
+        <w:t>true</w:t>
+      </w:r>
+      <w:proofErr w:type="gramEnd"/>
+      <w:r>
+        <w:rPr>
+          <w:rFonts w:ascii="Times New Roman" w:eastAsia="Times New Roman" w:hAnsi="Times New Roman" w:cs="Times New Roman"/>
+          <w:sz w:val="20"/>
+          <w:szCs w:val="20"/>
+        </w:rPr>
+        <w:t xml:space="preserve"> = busy.</w:t>
+      </w:r>
+      <w:r>
+        <w:rPr>
+          <w:rFonts w:ascii="Times New Roman" w:eastAsia="Times New Roman" w:hAnsi="Times New Roman" w:cs="Times New Roman"/>
+          <w:sz w:val="20"/>
+          <w:szCs w:val="20"/>
+        </w:rPr>
+        <w:br/>
         <w:t xml:space="preserve"> </w:t>
       </w:r>
-      <w:proofErr w:type="spellStart"/>
-      <w:r>
-        <w:rPr>
-          <w:rFonts w:ascii="Times New Roman" w:eastAsia="Times New Roman" w:hAnsi="Times New Roman" w:cs="Times New Roman"/>
-          <w:sz w:val="24"/>
-        </w:rPr>
-        <w:t>sau</w:t>
-      </w:r>
-      <w:proofErr w:type="spellEnd"/>
+      <w:proofErr w:type="gramStart"/>
+      <w:r>
+        <w:rPr>
+          <w:rFonts w:ascii="Times New Roman" w:eastAsia="Times New Roman" w:hAnsi="Times New Roman" w:cs="Times New Roman"/>
+          <w:sz w:val="20"/>
+          <w:szCs w:val="20"/>
+        </w:rPr>
+        <w:t>false</w:t>
+      </w:r>
+      <w:proofErr w:type="gramEnd"/>
+      <w:r>
+        <w:rPr>
+          <w:rFonts w:ascii="Times New Roman" w:eastAsia="Times New Roman" w:hAnsi="Times New Roman" w:cs="Times New Roman"/>
+          <w:sz w:val="20"/>
+          <w:szCs w:val="20"/>
+        </w:rPr>
+        <w:t xml:space="preserve"> = not busy.</w:t>
+      </w:r>
+    </w:p>
+    <w:p>
+      <w:pPr>
+        <w:spacing w:after="0" w:line="240" w:lineRule="auto"/>
+        <w:jc w:val="both"/>
+        <w:rPr>
+          <w:rFonts w:ascii="Times New Roman" w:eastAsia="Times New Roman" w:hAnsi="Times New Roman" w:cs="Times New Roman"/>
+          <w:sz w:val="24"/>
+        </w:rPr>
+      </w:pPr>
+      <w:r>
+        <w:rPr>
+          <w:rFonts w:ascii="Times New Roman" w:eastAsia="Times New Roman" w:hAnsi="Times New Roman" w:cs="Times New Roman"/>
+          <w:sz w:val="24"/>
+        </w:rPr>
+        <w:t xml:space="preserve">Function </w:t>
+      </w:r>
+      <w:proofErr w:type="gramStart"/>
+      <w:r>
+        <w:rPr>
+          <w:rFonts w:ascii="Times New Roman" w:eastAsia="Times New Roman" w:hAnsi="Times New Roman" w:cs="Times New Roman"/>
+          <w:sz w:val="24"/>
+        </w:rPr>
+        <w:t>checkVip(</w:t>
+      </w:r>
+      <w:proofErr w:type="gramEnd"/>
+      <w:r>
+        <w:rPr>
+          <w:rFonts w:ascii="Times New Roman" w:eastAsia="Times New Roman" w:hAnsi="Times New Roman" w:cs="Times New Roman"/>
+          <w:sz w:val="24"/>
+        </w:rPr>
+        <w:t xml:space="preserve">ID) input: an user ID; </w:t>
+      </w:r>
+      <w:r>
+        <w:rPr>
+          <w:rFonts w:ascii="Times New Roman" w:eastAsia="Times New Roman" w:hAnsi="Times New Roman" w:cs="Times New Roman"/>
+          <w:sz w:val="24"/>
+        </w:rPr>
+        <w:t xml:space="preserve">output: true/false; </w:t>
+      </w:r>
+      <w:r>
+        <w:rPr>
+          <w:rFonts w:ascii="Times New Roman" w:eastAsia="Times New Roman" w:hAnsi="Times New Roman" w:cs="Times New Roman"/>
+          <w:sz w:val="24"/>
+        </w:rPr>
+        <w:t xml:space="preserve">function: check an user is VIP or not VIP; data type: Boolean. </w:t>
+      </w:r>
+    </w:p>
+    <w:p>
+      <w:pPr>
+        <w:spacing w:before="120" w:after="120" w:line="240" w:lineRule="auto"/>
+        <w:ind w:left="720"/>
+        <w:rPr>
+          <w:rFonts w:ascii="Times New Roman" w:eastAsia="Times New Roman" w:hAnsi="Times New Roman" w:cs="Times New Roman"/>
+          <w:sz w:val="20"/>
+          <w:szCs w:val="20"/>
+        </w:rPr>
+      </w:pPr>
       <w:r>
         <w:rPr>
           <w:rFonts w:ascii="Times New Roman" w:eastAsia="Times New Roman" w:hAnsi="Times New Roman" w:cs="Times New Roman"/>
@@ -1113,399 +1268,158 @@
         </w:rPr>
         <w:t xml:space="preserve"> </w:t>
       </w:r>
-      <w:proofErr w:type="spellStart"/>
-      <w:r>
-        <w:rPr>
-          <w:rFonts w:ascii="Times New Roman" w:eastAsia="Times New Roman" w:hAnsi="Times New Roman" w:cs="Times New Roman"/>
-          <w:sz w:val="24"/>
-        </w:rPr>
-        <w:t>là</w:t>
-      </w:r>
-      <w:proofErr w:type="spellEnd"/>
-      <w:r>
-        <w:rPr>
-          <w:rFonts w:ascii="Times New Roman" w:eastAsia="Times New Roman" w:hAnsi="Times New Roman" w:cs="Times New Roman"/>
-          <w:sz w:val="24"/>
-        </w:rPr>
+      <w:proofErr w:type="gramStart"/>
+      <w:r>
+        <w:rPr>
+          <w:rFonts w:ascii="Times New Roman" w:eastAsia="Times New Roman" w:hAnsi="Times New Roman" w:cs="Times New Roman"/>
+          <w:sz w:val="20"/>
+          <w:szCs w:val="20"/>
+        </w:rPr>
+        <w:t>true</w:t>
+      </w:r>
+      <w:proofErr w:type="gramEnd"/>
+      <w:r>
+        <w:rPr>
+          <w:rFonts w:ascii="Times New Roman" w:eastAsia="Times New Roman" w:hAnsi="Times New Roman" w:cs="Times New Roman"/>
+          <w:sz w:val="20"/>
+          <w:szCs w:val="20"/>
+        </w:rPr>
+        <w:t xml:space="preserve"> = VIP.</w:t>
+      </w:r>
+      <w:r>
+        <w:rPr>
+          <w:rFonts w:ascii="Times New Roman" w:eastAsia="Times New Roman" w:hAnsi="Times New Roman" w:cs="Times New Roman"/>
+          <w:sz w:val="20"/>
+          <w:szCs w:val="20"/>
+        </w:rPr>
+        <w:br/>
         <w:t xml:space="preserve"> </w:t>
       </w:r>
-      <w:proofErr w:type="spellStart"/>
-      <w:r>
-        <w:rPr>
-          <w:rFonts w:ascii="Times New Roman" w:eastAsia="Times New Roman" w:hAnsi="Times New Roman" w:cs="Times New Roman"/>
-          <w:sz w:val="24"/>
-        </w:rPr>
-        <w:t>đủ</w:t>
-      </w:r>
-      <w:proofErr w:type="spellEnd"/>
-      <w:r>
-        <w:rPr>
-          <w:rFonts w:ascii="Times New Roman" w:eastAsia="Times New Roman" w:hAnsi="Times New Roman" w:cs="Times New Roman"/>
-          <w:sz w:val="24"/>
-        </w:rPr>
-        <w:t xml:space="preserve"> nghĩa</w:t>
+      <w:proofErr w:type="gramStart"/>
+      <w:r>
+        <w:rPr>
+          <w:rFonts w:ascii="Times New Roman" w:eastAsia="Times New Roman" w:hAnsi="Times New Roman" w:cs="Times New Roman"/>
+          <w:sz w:val="20"/>
+          <w:szCs w:val="20"/>
+        </w:rPr>
+        <w:t>false</w:t>
+      </w:r>
+      <w:proofErr w:type="gramEnd"/>
+      <w:r>
+        <w:rPr>
+          <w:rFonts w:ascii="Times New Roman" w:eastAsia="Times New Roman" w:hAnsi="Times New Roman" w:cs="Times New Roman"/>
+          <w:sz w:val="20"/>
+          <w:szCs w:val="20"/>
+        </w:rPr>
+        <w:t xml:space="preserve"> = not VIP.</w:t>
+      </w:r>
+    </w:p>
+    <w:p>
+      <w:pPr>
+        <w:spacing w:after="0" w:line="240" w:lineRule="auto"/>
+        <w:jc w:val="both"/>
+        <w:rPr>
+          <w:rFonts w:ascii="Times New Roman" w:eastAsia="Times New Roman" w:hAnsi="Times New Roman" w:cs="Times New Roman"/>
+          <w:sz w:val="24"/>
+        </w:rPr>
+      </w:pPr>
+      <w:r>
+        <w:rPr>
+          <w:rFonts w:ascii="Times New Roman" w:eastAsia="Times New Roman" w:hAnsi="Times New Roman" w:cs="Times New Roman"/>
+          <w:sz w:val="24"/>
+        </w:rPr>
+        <w:t xml:space="preserve">Function </w:t>
+      </w:r>
+      <w:proofErr w:type="gramStart"/>
+      <w:r>
+        <w:rPr>
+          <w:rFonts w:ascii="Times New Roman" w:eastAsia="Times New Roman" w:hAnsi="Times New Roman" w:cs="Times New Roman"/>
+          <w:sz w:val="24"/>
+        </w:rPr>
+        <w:t>getCalendar(</w:t>
+      </w:r>
+      <w:proofErr w:type="gramEnd"/>
+      <w:r>
+        <w:rPr>
+          <w:rFonts w:ascii="Times New Roman" w:eastAsia="Times New Roman" w:hAnsi="Times New Roman" w:cs="Times New Roman"/>
+          <w:sz w:val="24"/>
+        </w:rPr>
+        <w:t>ID) input: an user ID; output: google calendar API JSON.</w:t>
+      </w:r>
+    </w:p>
+    <w:p>
+      <w:pPr>
+        <w:spacing w:before="120" w:after="0" w:line="240" w:lineRule="auto"/>
+        <w:jc w:val="both"/>
+        <w:rPr>
+          <w:rFonts w:ascii="Times New Roman" w:eastAsia="Times New Roman" w:hAnsi="Times New Roman" w:cs="Times New Roman"/>
+          <w:sz w:val="24"/>
+        </w:rPr>
+      </w:pPr>
+      <w:r>
+        <w:rPr>
+          <w:rFonts w:ascii="Times New Roman" w:eastAsia="Times New Roman" w:hAnsi="Times New Roman" w:cs="Times New Roman"/>
+          <w:b/>
+          <w:sz w:val="24"/>
+        </w:rPr>
+        <w:t xml:space="preserve">Create </w:t>
+      </w:r>
+      <w:r>
+        <w:rPr>
+          <w:rFonts w:ascii="Times New Roman" w:eastAsia="Times New Roman" w:hAnsi="Times New Roman" w:cs="Times New Roman"/>
+          <w:b/>
+          <w:sz w:val="24"/>
+        </w:rPr>
+        <w:t>testing</w:t>
+      </w:r>
+      <w:r>
+        <w:rPr>
+          <w:rFonts w:ascii="Times New Roman" w:eastAsia="Times New Roman" w:hAnsi="Times New Roman" w:cs="Times New Roman"/>
+          <w:b/>
+          <w:sz w:val="24"/>
+        </w:rPr>
+        <w:t xml:space="preserve"> data</w:t>
+      </w:r>
+    </w:p>
+    <w:p>
+      <w:pPr>
+        <w:spacing w:after="0" w:line="240" w:lineRule="auto"/>
+        <w:jc w:val="both"/>
+        <w:rPr>
+          <w:rFonts w:ascii="Times New Roman" w:eastAsia="Times New Roman" w:hAnsi="Times New Roman" w:cs="Times New Roman"/>
+          <w:sz w:val="24"/>
+        </w:rPr>
+      </w:pPr>
+      <w:r>
+        <w:rPr>
+          <w:rFonts w:ascii="Times New Roman" w:eastAsia="Times New Roman" w:hAnsi="Times New Roman" w:cs="Times New Roman"/>
+          <w:sz w:val="24"/>
+        </w:rPr>
+        <w:t xml:space="preserve">Five </w:t>
+      </w:r>
+      <w:r>
+        <w:rPr>
+          <w:rFonts w:ascii="Times New Roman" w:eastAsia="Times New Roman" w:hAnsi="Times New Roman" w:cs="Times New Roman"/>
+          <w:sz w:val="24"/>
+        </w:rPr>
+        <w:t>testing</w:t>
+      </w:r>
+      <w:r>
+        <w:rPr>
+          <w:rFonts w:ascii="Times New Roman" w:eastAsia="Times New Roman" w:hAnsi="Times New Roman" w:cs="Times New Roman"/>
+          <w:sz w:val="24"/>
+        </w:rPr>
+        <w:t xml:space="preserve"> accounts </w:t>
+      </w:r>
+      <w:r>
+        <w:rPr>
+          <w:rFonts w:ascii="Times New Roman" w:eastAsia="Times New Roman" w:hAnsi="Times New Roman" w:cs="Times New Roman"/>
+          <w:sz w:val="24"/>
+        </w:rPr>
+        <w:t>are:</w:t>
       </w:r>
       <w:bookmarkStart w:id="0" w:name="_GoBack"/>
       <w:bookmarkEnd w:id="0"/>
-    </w:p>
-    <w:p>
-      <w:pPr>
-        <w:spacing w:before="120" w:after="0" w:line="240" w:lineRule="auto"/>
-        <w:jc w:val="both"/>
-        <w:rPr>
-          <w:rFonts w:ascii="Times New Roman" w:eastAsia="Times New Roman" w:hAnsi="Times New Roman" w:cs="Times New Roman"/>
-          <w:b/>
-          <w:sz w:val="24"/>
-        </w:rPr>
-      </w:pPr>
-      <w:r>
-        <w:rPr>
-          <w:rFonts w:ascii="Times New Roman" w:eastAsia="Times New Roman" w:hAnsi="Times New Roman" w:cs="Times New Roman"/>
-          <w:b/>
-          <w:sz w:val="24"/>
-        </w:rPr>
-        <w:t xml:space="preserve">Design </w:t>
-      </w:r>
-      <w:r>
-        <w:rPr>
-          <w:rFonts w:ascii="Times New Roman" w:eastAsia="Times New Roman" w:hAnsi="Times New Roman" w:cs="Times New Roman"/>
-          <w:b/>
-          <w:sz w:val="24"/>
-        </w:rPr>
-        <w:t>functions on server</w:t>
-      </w:r>
-    </w:p>
-    <w:p>
-      <w:pPr>
-        <w:spacing w:after="0" w:line="240" w:lineRule="auto"/>
-        <w:jc w:val="both"/>
-        <w:rPr>
-          <w:rFonts w:ascii="Times New Roman" w:eastAsia="Times New Roman" w:hAnsi="Times New Roman" w:cs="Times New Roman"/>
-          <w:sz w:val="24"/>
-        </w:rPr>
-      </w:pPr>
-      <w:r>
-        <w:rPr>
-          <w:rFonts w:ascii="Times New Roman" w:eastAsia="Times New Roman" w:hAnsi="Times New Roman" w:cs="Times New Roman"/>
-          <w:sz w:val="24"/>
-        </w:rPr>
-        <w:t xml:space="preserve">Function </w:t>
-      </w:r>
-      <w:proofErr w:type="gramStart"/>
-      <w:r>
-        <w:rPr>
-          <w:rFonts w:ascii="Times New Roman" w:eastAsia="Times New Roman" w:hAnsi="Times New Roman" w:cs="Times New Roman"/>
-          <w:sz w:val="24"/>
-        </w:rPr>
-        <w:t>checkBusy(</w:t>
-      </w:r>
-      <w:proofErr w:type="gramEnd"/>
-      <w:r>
-        <w:rPr>
-          <w:rFonts w:ascii="Times New Roman" w:eastAsia="Times New Roman" w:hAnsi="Times New Roman" w:cs="Times New Roman"/>
-          <w:sz w:val="24"/>
-        </w:rPr>
-        <w:t>ID) input: an user ID</w:t>
-      </w:r>
-      <w:r>
-        <w:rPr>
-          <w:rFonts w:ascii="Times New Roman" w:eastAsia="Times New Roman" w:hAnsi="Times New Roman" w:cs="Times New Roman"/>
-          <w:sz w:val="24"/>
-        </w:rPr>
-        <w:t xml:space="preserve">; output: true/false; </w:t>
-      </w:r>
-      <w:r>
-        <w:rPr>
-          <w:rFonts w:ascii="Times New Roman" w:eastAsia="Times New Roman" w:hAnsi="Times New Roman" w:cs="Times New Roman"/>
-          <w:sz w:val="24"/>
-        </w:rPr>
-        <w:t xml:space="preserve">function: check an user is busy or not busy; data type: Boolean. </w:t>
-      </w:r>
-    </w:p>
-    <w:p>
-      <w:pPr>
-        <w:spacing w:before="120" w:after="120" w:line="240" w:lineRule="auto"/>
-        <w:ind w:left="720"/>
-        <w:rPr>
-          <w:rFonts w:ascii="Times New Roman" w:eastAsia="Times New Roman" w:hAnsi="Times New Roman" w:cs="Times New Roman"/>
-          <w:sz w:val="20"/>
-          <w:szCs w:val="20"/>
-        </w:rPr>
-      </w:pPr>
-      <w:r>
-        <w:rPr>
-          <w:rFonts w:ascii="Times New Roman" w:eastAsia="Times New Roman" w:hAnsi="Times New Roman" w:cs="Times New Roman"/>
-          <w:sz w:val="24"/>
-        </w:rPr>
-        <w:t xml:space="preserve"> </w:t>
-      </w:r>
-      <w:proofErr w:type="gramStart"/>
-      <w:r>
-        <w:rPr>
-          <w:rFonts w:ascii="Times New Roman" w:eastAsia="Times New Roman" w:hAnsi="Times New Roman" w:cs="Times New Roman"/>
-          <w:sz w:val="20"/>
-          <w:szCs w:val="20"/>
-        </w:rPr>
-        <w:t>true</w:t>
-      </w:r>
-      <w:proofErr w:type="gramEnd"/>
-      <w:r>
-        <w:rPr>
-          <w:rFonts w:ascii="Times New Roman" w:eastAsia="Times New Roman" w:hAnsi="Times New Roman" w:cs="Times New Roman"/>
-          <w:sz w:val="20"/>
-          <w:szCs w:val="20"/>
-        </w:rPr>
-        <w:t xml:space="preserve"> = busy.</w:t>
-      </w:r>
-      <w:r>
-        <w:rPr>
-          <w:rFonts w:ascii="Times New Roman" w:eastAsia="Times New Roman" w:hAnsi="Times New Roman" w:cs="Times New Roman"/>
-          <w:sz w:val="20"/>
-          <w:szCs w:val="20"/>
-        </w:rPr>
-        <w:br/>
-        <w:t xml:space="preserve"> </w:t>
-      </w:r>
-      <w:proofErr w:type="gramStart"/>
-      <w:r>
-        <w:rPr>
-          <w:rFonts w:ascii="Times New Roman" w:eastAsia="Times New Roman" w:hAnsi="Times New Roman" w:cs="Times New Roman"/>
-          <w:sz w:val="20"/>
-          <w:szCs w:val="20"/>
-        </w:rPr>
-        <w:t>false</w:t>
-      </w:r>
-      <w:proofErr w:type="gramEnd"/>
-      <w:r>
-        <w:rPr>
-          <w:rFonts w:ascii="Times New Roman" w:eastAsia="Times New Roman" w:hAnsi="Times New Roman" w:cs="Times New Roman"/>
-          <w:sz w:val="20"/>
-          <w:szCs w:val="20"/>
-        </w:rPr>
-        <w:t xml:space="preserve"> = not busy.</w:t>
-      </w:r>
-    </w:p>
-    <w:p>
-      <w:pPr>
-        <w:spacing w:after="0" w:line="240" w:lineRule="auto"/>
-        <w:jc w:val="both"/>
-        <w:rPr>
-          <w:rFonts w:ascii="Times New Roman" w:eastAsia="Times New Roman" w:hAnsi="Times New Roman" w:cs="Times New Roman"/>
-          <w:sz w:val="24"/>
-        </w:rPr>
-      </w:pPr>
-      <w:r>
-        <w:rPr>
-          <w:rFonts w:ascii="Times New Roman" w:eastAsia="Times New Roman" w:hAnsi="Times New Roman" w:cs="Times New Roman"/>
-          <w:sz w:val="24"/>
-        </w:rPr>
-        <w:t xml:space="preserve">Function </w:t>
-      </w:r>
-      <w:proofErr w:type="gramStart"/>
-      <w:r>
-        <w:rPr>
-          <w:rFonts w:ascii="Times New Roman" w:eastAsia="Times New Roman" w:hAnsi="Times New Roman" w:cs="Times New Roman"/>
-          <w:sz w:val="24"/>
-        </w:rPr>
-        <w:t>checkVip(</w:t>
-      </w:r>
-      <w:proofErr w:type="gramEnd"/>
-      <w:r>
-        <w:rPr>
-          <w:rFonts w:ascii="Times New Roman" w:eastAsia="Times New Roman" w:hAnsi="Times New Roman" w:cs="Times New Roman"/>
-          <w:sz w:val="24"/>
-        </w:rPr>
-        <w:t xml:space="preserve">ID) input: an user ID; </w:t>
-      </w:r>
-      <w:r>
-        <w:rPr>
-          <w:rFonts w:ascii="Times New Roman" w:eastAsia="Times New Roman" w:hAnsi="Times New Roman" w:cs="Times New Roman"/>
-          <w:sz w:val="24"/>
-        </w:rPr>
-        <w:t xml:space="preserve">output: true/false; </w:t>
-      </w:r>
-      <w:r>
-        <w:rPr>
-          <w:rFonts w:ascii="Times New Roman" w:eastAsia="Times New Roman" w:hAnsi="Times New Roman" w:cs="Times New Roman"/>
-          <w:sz w:val="24"/>
-        </w:rPr>
-        <w:t xml:space="preserve">function: check an user is VIP or not VIP; data type: Boolean. </w:t>
-      </w:r>
-    </w:p>
-    <w:p>
-      <w:pPr>
-        <w:spacing w:before="120" w:after="120" w:line="240" w:lineRule="auto"/>
-        <w:ind w:left="720"/>
-        <w:rPr>
-          <w:rFonts w:ascii="Times New Roman" w:eastAsia="Times New Roman" w:hAnsi="Times New Roman" w:cs="Times New Roman"/>
-          <w:sz w:val="20"/>
-          <w:szCs w:val="20"/>
-        </w:rPr>
-      </w:pPr>
-      <w:r>
-        <w:rPr>
-          <w:rFonts w:ascii="Times New Roman" w:eastAsia="Times New Roman" w:hAnsi="Times New Roman" w:cs="Times New Roman"/>
-          <w:sz w:val="24"/>
-        </w:rPr>
-        <w:t xml:space="preserve"> </w:t>
-      </w:r>
-      <w:proofErr w:type="gramStart"/>
-      <w:r>
-        <w:rPr>
-          <w:rFonts w:ascii="Times New Roman" w:eastAsia="Times New Roman" w:hAnsi="Times New Roman" w:cs="Times New Roman"/>
-          <w:sz w:val="20"/>
-          <w:szCs w:val="20"/>
-        </w:rPr>
-        <w:t>true</w:t>
-      </w:r>
-      <w:proofErr w:type="gramEnd"/>
-      <w:r>
-        <w:rPr>
-          <w:rFonts w:ascii="Times New Roman" w:eastAsia="Times New Roman" w:hAnsi="Times New Roman" w:cs="Times New Roman"/>
-          <w:sz w:val="20"/>
-          <w:szCs w:val="20"/>
-        </w:rPr>
-        <w:t xml:space="preserve"> = VIP.</w:t>
-      </w:r>
-      <w:r>
-        <w:rPr>
-          <w:rFonts w:ascii="Times New Roman" w:eastAsia="Times New Roman" w:hAnsi="Times New Roman" w:cs="Times New Roman"/>
-          <w:sz w:val="20"/>
-          <w:szCs w:val="20"/>
-        </w:rPr>
-        <w:br/>
-        <w:t xml:space="preserve"> </w:t>
-      </w:r>
-      <w:proofErr w:type="gramStart"/>
-      <w:r>
-        <w:rPr>
-          <w:rFonts w:ascii="Times New Roman" w:eastAsia="Times New Roman" w:hAnsi="Times New Roman" w:cs="Times New Roman"/>
-          <w:sz w:val="20"/>
-          <w:szCs w:val="20"/>
-        </w:rPr>
-        <w:t>false</w:t>
-      </w:r>
-      <w:proofErr w:type="gramEnd"/>
-      <w:r>
-        <w:rPr>
-          <w:rFonts w:ascii="Times New Roman" w:eastAsia="Times New Roman" w:hAnsi="Times New Roman" w:cs="Times New Roman"/>
-          <w:sz w:val="20"/>
-          <w:szCs w:val="20"/>
-        </w:rPr>
-        <w:t xml:space="preserve"> = not VIP.</w:t>
-      </w:r>
-    </w:p>
-    <w:p>
-      <w:pPr>
-        <w:spacing w:after="0" w:line="240" w:lineRule="auto"/>
-        <w:jc w:val="both"/>
-        <w:rPr>
-          <w:rFonts w:ascii="Times New Roman" w:eastAsia="Times New Roman" w:hAnsi="Times New Roman" w:cs="Times New Roman"/>
-          <w:sz w:val="24"/>
-        </w:rPr>
-      </w:pPr>
-      <w:r>
-        <w:rPr>
-          <w:rFonts w:ascii="Times New Roman" w:eastAsia="Times New Roman" w:hAnsi="Times New Roman" w:cs="Times New Roman"/>
-          <w:sz w:val="24"/>
-        </w:rPr>
-        <w:t xml:space="preserve">Function </w:t>
-      </w:r>
-      <w:proofErr w:type="gramStart"/>
-      <w:r>
-        <w:rPr>
-          <w:rFonts w:ascii="Times New Roman" w:eastAsia="Times New Roman" w:hAnsi="Times New Roman" w:cs="Times New Roman"/>
-          <w:sz w:val="24"/>
-        </w:rPr>
-        <w:t>getCalendar(</w:t>
-      </w:r>
-      <w:proofErr w:type="gramEnd"/>
-      <w:r>
-        <w:rPr>
-          <w:rFonts w:ascii="Times New Roman" w:eastAsia="Times New Roman" w:hAnsi="Times New Roman" w:cs="Times New Roman"/>
-          <w:sz w:val="24"/>
-        </w:rPr>
-        <w:t>ID) input: an user ID; output: google calendar API JSON.</w:t>
-      </w:r>
-    </w:p>
-    <w:p>
-      <w:pPr>
-        <w:spacing w:before="120" w:after="0" w:line="240" w:lineRule="auto"/>
-        <w:jc w:val="both"/>
-        <w:rPr>
-          <w:rFonts w:ascii="Times New Roman" w:eastAsia="Times New Roman" w:hAnsi="Times New Roman" w:cs="Times New Roman"/>
-          <w:sz w:val="24"/>
-        </w:rPr>
-      </w:pPr>
-      <w:r>
-        <w:rPr>
-          <w:rFonts w:ascii="Times New Roman" w:eastAsia="Times New Roman" w:hAnsi="Times New Roman" w:cs="Times New Roman"/>
-          <w:b/>
-          <w:sz w:val="24"/>
-        </w:rPr>
-        <w:t xml:space="preserve">Create </w:t>
-      </w:r>
-      <w:r>
-        <w:rPr>
-          <w:rFonts w:ascii="Times New Roman" w:eastAsia="Times New Roman" w:hAnsi="Times New Roman" w:cs="Times New Roman"/>
-          <w:b/>
-          <w:sz w:val="24"/>
-        </w:rPr>
-        <w:t>testing</w:t>
-      </w:r>
-      <w:r>
-        <w:rPr>
-          <w:rFonts w:ascii="Times New Roman" w:eastAsia="Times New Roman" w:hAnsi="Times New Roman" w:cs="Times New Roman"/>
-          <w:b/>
-          <w:sz w:val="24"/>
-        </w:rPr>
-        <w:t xml:space="preserve"> data</w:t>
-      </w:r>
-    </w:p>
-    <w:p>
-      <w:pPr>
-        <w:spacing w:after="0" w:line="240" w:lineRule="auto"/>
-        <w:jc w:val="both"/>
-        <w:rPr>
-          <w:rFonts w:ascii="Times New Roman" w:eastAsia="Times New Roman" w:hAnsi="Times New Roman" w:cs="Times New Roman"/>
-          <w:sz w:val="24"/>
-        </w:rPr>
-      </w:pPr>
-      <w:r>
-        <w:rPr>
-          <w:rFonts w:ascii="Times New Roman" w:eastAsia="Times New Roman" w:hAnsi="Times New Roman" w:cs="Times New Roman"/>
-          <w:sz w:val="24"/>
-        </w:rPr>
-        <w:t xml:space="preserve">Five </w:t>
-      </w:r>
-      <w:r>
-        <w:rPr>
-          <w:rFonts w:ascii="Times New Roman" w:eastAsia="Times New Roman" w:hAnsi="Times New Roman" w:cs="Times New Roman"/>
-          <w:sz w:val="24"/>
-        </w:rPr>
-        <w:t>testing</w:t>
-      </w:r>
-      <w:r>
-        <w:rPr>
-          <w:rFonts w:ascii="Times New Roman" w:eastAsia="Times New Roman" w:hAnsi="Times New Roman" w:cs="Times New Roman"/>
-          <w:sz w:val="24"/>
-        </w:rPr>
-        <w:t xml:space="preserve"> accounts </w:t>
-      </w:r>
-      <w:r>
-        <w:rPr>
-          <w:rFonts w:ascii="Times New Roman" w:eastAsia="Times New Roman" w:hAnsi="Times New Roman" w:cs="Times New Roman"/>
-          <w:sz w:val="24"/>
-        </w:rPr>
-        <w:t>are:</w:t>
-      </w:r>
-      <w:r>
-        <w:rPr>
-          <w:rFonts w:ascii="Times New Roman" w:eastAsia="Times New Roman" w:hAnsi="Times New Roman" w:cs="Times New Roman"/>
-          <w:sz w:val="24"/>
-        </w:rPr>
-        <w:t xml:space="preserve"> </w:t>
-      </w:r>
     </w:p>
     <w:tbl>
       <w:tblPr>
@@ -3378,7 +3292,7 @@
           <w:rFonts w:ascii="Times New Roman" w:eastAsia="Times New Roman" w:hAnsi="Times New Roman" w:cs="Times New Roman"/>
           <w:sz w:val="24"/>
         </w:rPr>
-        <w:t xml:space="preserve"> algorithm (result page). </w:t>
+        <w:t xml:space="preserve"> algorithm (result page).</w:t>
       </w:r>
     </w:p>
     <w:p>
@@ -3440,7 +3354,7 @@
           <w:rFonts w:ascii="Times New Roman" w:eastAsia="Times New Roman" w:hAnsi="Times New Roman" w:cs="Times New Roman"/>
           <w:sz w:val="24"/>
         </w:rPr>
-        <w:t>14/03/15:</w:t>
+        <w:t>15/03/15:</w:t>
       </w:r>
       <w:r>
         <w:rPr>
@@ -3461,152 +3375,6 @@
           <w:rFonts w:ascii="Times New Roman" w:eastAsia="Times New Roman" w:hAnsi="Times New Roman" w:cs="Times New Roman"/>
           <w:sz w:val="24"/>
         </w:rPr>
-        <w:t xml:space="preserve"> </w:t>
-      </w:r>
-      <w:r>
-        <w:rPr>
-          <w:rFonts w:ascii="Times New Roman" w:eastAsia="Times New Roman" w:hAnsi="Times New Roman" w:cs="Times New Roman"/>
-          <w:sz w:val="24"/>
-          <w:highlight w:val="yellow"/>
-        </w:rPr>
-        <w:t>algorithm</w:t>
-      </w:r>
-      <w:r>
-        <w:rPr>
-          <w:rFonts w:ascii="Times New Roman" w:eastAsia="Times New Roman" w:hAnsi="Times New Roman" w:cs="Times New Roman"/>
-          <w:sz w:val="24"/>
-        </w:rPr>
-        <w:t>, r</w:t>
-      </w:r>
-      <w:r>
-        <w:rPr>
-          <w:rFonts w:ascii="Times New Roman" w:eastAsia="Times New Roman" w:hAnsi="Times New Roman" w:cs="Times New Roman"/>
-          <w:sz w:val="24"/>
-        </w:rPr>
-        <w:t>es</w:t>
-      </w:r>
-      <w:r>
-        <w:rPr>
-          <w:rFonts w:ascii="Times New Roman" w:eastAsia="Times New Roman" w:hAnsi="Times New Roman" w:cs="Times New Roman"/>
-          <w:sz w:val="24"/>
-        </w:rPr>
-        <w:t>ult and all ch</w:t>
-      </w:r>
-      <w:r>
-        <w:rPr>
-          <w:rFonts w:ascii="Times New Roman" w:eastAsia="Times New Roman" w:hAnsi="Times New Roman" w:cs="Times New Roman"/>
-          <w:sz w:val="24"/>
-        </w:rPr>
-        <w:t>or</w:t>
-      </w:r>
-      <w:r>
-        <w:rPr>
-          <w:rFonts w:ascii="Times New Roman" w:eastAsia="Times New Roman" w:hAnsi="Times New Roman" w:cs="Times New Roman"/>
-          <w:sz w:val="24"/>
-        </w:rPr>
-        <w:t>es.</w:t>
-      </w:r>
-      <w:r>
-        <w:rPr>
-          <w:rFonts w:ascii="Times New Roman" w:eastAsia="Times New Roman" w:hAnsi="Times New Roman" w:cs="Times New Roman"/>
-          <w:sz w:val="24"/>
-        </w:rPr>
-        <w:t xml:space="preserve"> </w:t>
-      </w:r>
-      <w:proofErr w:type="spellStart"/>
-      <w:r>
-        <w:rPr>
-          <w:rFonts w:ascii="Times New Roman" w:eastAsia="Times New Roman" w:hAnsi="Times New Roman" w:cs="Times New Roman"/>
-          <w:sz w:val="24"/>
-        </w:rPr>
-        <w:t>Xóa</w:t>
-      </w:r>
-      <w:proofErr w:type="spellEnd"/>
-      <w:r>
-        <w:rPr>
-          <w:rFonts w:ascii="Times New Roman" w:eastAsia="Times New Roman" w:hAnsi="Times New Roman" w:cs="Times New Roman"/>
-          <w:sz w:val="24"/>
-        </w:rPr>
-        <w:t xml:space="preserve"> </w:t>
-      </w:r>
-      <w:proofErr w:type="spellStart"/>
-      <w:r>
-        <w:rPr>
-          <w:rFonts w:ascii="Times New Roman" w:eastAsia="Times New Roman" w:hAnsi="Times New Roman" w:cs="Times New Roman"/>
-          <w:sz w:val="24"/>
-        </w:rPr>
-        <w:t>cái</w:t>
-      </w:r>
-      <w:proofErr w:type="spellEnd"/>
-      <w:r>
-        <w:rPr>
-          <w:rFonts w:ascii="Times New Roman" w:eastAsia="Times New Roman" w:hAnsi="Times New Roman" w:cs="Times New Roman"/>
-          <w:sz w:val="24"/>
-        </w:rPr>
-        <w:t xml:space="preserve"> </w:t>
-      </w:r>
-      <w:proofErr w:type="spellStart"/>
-      <w:r>
-        <w:rPr>
-          <w:rFonts w:ascii="Times New Roman" w:eastAsia="Times New Roman" w:hAnsi="Times New Roman" w:cs="Times New Roman"/>
-          <w:sz w:val="24"/>
-        </w:rPr>
-        <w:t>thừa</w:t>
-      </w:r>
-      <w:proofErr w:type="spellEnd"/>
-      <w:r>
-        <w:rPr>
-          <w:rFonts w:ascii="Times New Roman" w:eastAsia="Times New Roman" w:hAnsi="Times New Roman" w:cs="Times New Roman"/>
-          <w:sz w:val="24"/>
-        </w:rPr>
-        <w:t xml:space="preserve"> </w:t>
-      </w:r>
-      <w:proofErr w:type="spellStart"/>
-      <w:r>
-        <w:rPr>
-          <w:rFonts w:ascii="Times New Roman" w:eastAsia="Times New Roman" w:hAnsi="Times New Roman" w:cs="Times New Roman"/>
-          <w:sz w:val="24"/>
-        </w:rPr>
-        <w:t>đi</w:t>
-      </w:r>
-      <w:proofErr w:type="spellEnd"/>
-    </w:p>
-    <w:p>
-      <w:pPr>
-        <w:spacing w:after="0" w:line="240" w:lineRule="auto"/>
-        <w:jc w:val="both"/>
-        <w:rPr>
-          <w:rFonts w:ascii="Times New Roman" w:eastAsia="Times New Roman" w:hAnsi="Times New Roman" w:cs="Times New Roman"/>
-          <w:sz w:val="24"/>
-        </w:rPr>
-      </w:pPr>
-      <w:r>
-        <w:rPr>
-          <w:rFonts w:ascii="Times New Roman" w:eastAsia="Times New Roman" w:hAnsi="Times New Roman" w:cs="Times New Roman"/>
-          <w:sz w:val="24"/>
-        </w:rPr>
-        <w:t>15/03/15:</w:t>
-      </w:r>
-      <w:r>
-        <w:rPr>
-          <w:rFonts w:ascii="Times New Roman" w:eastAsia="Times New Roman" w:hAnsi="Times New Roman" w:cs="Times New Roman"/>
-          <w:sz w:val="24"/>
-        </w:rPr>
-        <w:t xml:space="preserve"> </w:t>
-      </w:r>
-      <w:r>
-        <w:rPr>
-          <w:rFonts w:ascii="Times New Roman" w:eastAsia="Times New Roman" w:hAnsi="Times New Roman" w:cs="Times New Roman"/>
-          <w:sz w:val="24"/>
-          <w:highlight w:val="yellow"/>
-        </w:rPr>
-        <w:t>perfect</w:t>
-      </w:r>
-      <w:r>
-        <w:rPr>
-          <w:rFonts w:ascii="Times New Roman" w:eastAsia="Times New Roman" w:hAnsi="Times New Roman" w:cs="Times New Roman"/>
-          <w:sz w:val="24"/>
-        </w:rPr>
         <w:t xml:space="preserve"> all </w:t>
       </w:r>
       <w:r>
@@ -3623,70 +3391,6 @@
         </w:rPr>
         <w:t>orks.</w:t>
       </w:r>
-      <w:r>
-        <w:rPr>
-          <w:rFonts w:ascii="Times New Roman" w:eastAsia="Times New Roman" w:hAnsi="Times New Roman" w:cs="Times New Roman"/>
-          <w:sz w:val="24"/>
-        </w:rPr>
-        <w:t xml:space="preserve"> </w:t>
-      </w:r>
-      <w:proofErr w:type="spellStart"/>
-      <w:r>
-        <w:rPr>
-          <w:rFonts w:ascii="Times New Roman" w:eastAsia="Times New Roman" w:hAnsi="Times New Roman" w:cs="Times New Roman"/>
-          <w:sz w:val="24"/>
-        </w:rPr>
-        <w:t>Đâu</w:t>
-      </w:r>
-      <w:proofErr w:type="spellEnd"/>
-      <w:r>
-        <w:rPr>
-          <w:rFonts w:ascii="Times New Roman" w:eastAsia="Times New Roman" w:hAnsi="Times New Roman" w:cs="Times New Roman"/>
-          <w:sz w:val="24"/>
-        </w:rPr>
-        <w:t xml:space="preserve"> </w:t>
-      </w:r>
-      <w:proofErr w:type="spellStart"/>
-      <w:r>
-        <w:rPr>
-          <w:rFonts w:ascii="Times New Roman" w:eastAsia="Times New Roman" w:hAnsi="Times New Roman" w:cs="Times New Roman"/>
-          <w:sz w:val="24"/>
-        </w:rPr>
-        <w:t>phải</w:t>
-      </w:r>
-      <w:proofErr w:type="spellEnd"/>
-      <w:r>
-        <w:rPr>
-          <w:rFonts w:ascii="Times New Roman" w:eastAsia="Times New Roman" w:hAnsi="Times New Roman" w:cs="Times New Roman"/>
-          <w:sz w:val="24"/>
-        </w:rPr>
-        <w:t xml:space="preserve"> </w:t>
-      </w:r>
-      <w:proofErr w:type="spellStart"/>
-      <w:r>
-        <w:rPr>
-          <w:rFonts w:ascii="Times New Roman" w:eastAsia="Times New Roman" w:hAnsi="Times New Roman" w:cs="Times New Roman"/>
-          <w:sz w:val="24"/>
-        </w:rPr>
-        <w:t>động</w:t>
-      </w:r>
-      <w:proofErr w:type="spellEnd"/>
-      <w:r>
-        <w:rPr>
-          <w:rFonts w:ascii="Times New Roman" w:eastAsia="Times New Roman" w:hAnsi="Times New Roman" w:cs="Times New Roman"/>
-          <w:sz w:val="24"/>
-        </w:rPr>
-        <w:t xml:space="preserve"> </w:t>
-      </w:r>
-      <w:proofErr w:type="spellStart"/>
-      <w:r>
-        <w:rPr>
-          <w:rFonts w:ascii="Times New Roman" w:eastAsia="Times New Roman" w:hAnsi="Times New Roman" w:cs="Times New Roman"/>
-          <w:sz w:val="24"/>
-        </w:rPr>
-        <w:t>từ</w:t>
-      </w:r>
-      <w:proofErr w:type="spellEnd"/>
     </w:p>
     <w:p>
       <w:pPr>
@@ -3734,52 +3438,6 @@
         <w:t>(signed)</w:t>
       </w:r>
     </w:p>
-    <w:p>
-      <w:proofErr w:type="spellStart"/>
-      <w:r>
-        <w:t>Thừa</w:t>
-      </w:r>
-      <w:proofErr w:type="spellEnd"/>
-      <w:r>
-        <w:t xml:space="preserve"> </w:t>
-      </w:r>
-      <w:proofErr w:type="spellStart"/>
-      <w:r>
-        <w:t>một</w:t>
-      </w:r>
-      <w:proofErr w:type="spellEnd"/>
-      <w:r>
-        <w:t xml:space="preserve"> </w:t>
-      </w:r>
-      <w:proofErr w:type="spellStart"/>
-      <w:r>
-        <w:t>lô</w:t>
-      </w:r>
-      <w:proofErr w:type="spellEnd"/>
-      <w:r>
-        <w:t xml:space="preserve"> enter</w:t>
-      </w:r>
-    </w:p>
-    <w:p/>
-    <w:p/>
-    <w:p/>
-    <w:p/>
-    <w:p>
-      <w:r>
-        <w:br/>
-      </w:r>
-      <w:r>
-        <w:br/>
-      </w:r>
-    </w:p>
-    <w:p/>
-    <w:p/>
-    <w:p/>
-    <w:p/>
-    <w:p/>
-    <w:p/>
-    <w:p/>
-    <w:p/>
     <w:sectPr>
       <w:pgSz w:w="11907" w:h="16839" w:code="9"/>
       <w:pgMar w:top="720" w:right="720" w:bottom="720" w:left="720" w:header="720" w:footer="720" w:gutter="0"/>
@@ -3791,7 +3449,7 @@
 </file>
 
 <file path=word/styles.xml><?xml version="1.0" encoding="utf-8"?>
-<w:styles xmlns:mc="http://schemas.openxmlformats.org/markup-compatibility/2006" xmlns:r="http://schemas.openxmlformats.org/officeDocument/2006/relationships" xmlns:w="http://schemas.openxmlformats.org/wordprocessingml/2006/main" xmlns:w14="http://schemas.microsoft.com/office/word/2010/wordml" xmlns:w15="http://schemas.microsoft.com/office/word/2012/wordml" mc:Ignorable="w14 w15">
+<w:styles xmlns:mc="http://schemas.openxmlformats.org/markup-compatibility/2006" xmlns:r="http://schemas.openxmlformats.org/officeDocument/2006/relationships" xmlns:w="http://schemas.openxmlformats.org/wordprocessingml/2006/main" xmlns:w14="http://schemas.microsoft.com/office/word/2010/wordml" mc:Ignorable="w14">
   <w:docDefaults>
     <w:rPrDefault>
       <w:rPr>
@@ -3801,371 +3459,141 @@
     </w:rPrDefault>
     <w:pPrDefault/>
   </w:docDefaults>
-  <w:latentStyles w:defLockedState="0" w:defUIPriority="0" w:defSemiHidden="0" w:defUnhideWhenUsed="0" w:defQFormat="0" w:count="371">
-    <w:lsdException w:name="Normal" w:qFormat="1"/>
-    <w:lsdException w:name="heading 1" w:qFormat="1"/>
-    <w:lsdException w:name="heading 2" w:semiHidden="1" w:unhideWhenUsed="1" w:qFormat="1"/>
-    <w:lsdException w:name="heading 3" w:semiHidden="1" w:unhideWhenUsed="1" w:qFormat="1"/>
-    <w:lsdException w:name="heading 4" w:semiHidden="1" w:unhideWhenUsed="1" w:qFormat="1"/>
-    <w:lsdException w:name="heading 5" w:semiHidden="1" w:unhideWhenUsed="1" w:qFormat="1"/>
-    <w:lsdException w:name="heading 6" w:semiHidden="1" w:unhideWhenUsed="1" w:qFormat="1"/>
-    <w:lsdException w:name="heading 7" w:semiHidden="1" w:unhideWhenUsed="1" w:qFormat="1"/>
-    <w:lsdException w:name="heading 8" w:semiHidden="1" w:unhideWhenUsed="1" w:qFormat="1"/>
-    <w:lsdException w:name="heading 9" w:semiHidden="1" w:unhideWhenUsed="1" w:qFormat="1"/>
-    <w:lsdException w:name="index 1" w:semiHidden="1" w:unhideWhenUsed="1"/>
-    <w:lsdException w:name="index 2" w:semiHidden="1" w:unhideWhenUsed="1"/>
-    <w:lsdException w:name="index 3" w:semiHidden="1" w:unhideWhenUsed="1"/>
-    <w:lsdException w:name="index 4" w:semiHidden="1" w:unhideWhenUsed="1"/>
-    <w:lsdException w:name="index 5" w:semiHidden="1" w:unhideWhenUsed="1"/>
-    <w:lsdException w:name="index 6" w:semiHidden="1" w:unhideWhenUsed="1"/>
-    <w:lsdException w:name="index 7" w:semiHidden="1" w:unhideWhenUsed="1"/>
-    <w:lsdException w:name="index 8" w:semiHidden="1" w:unhideWhenUsed="1"/>
-    <w:lsdException w:name="index 9" w:semiHidden="1" w:unhideWhenUsed="1"/>
-    <w:lsdException w:name="toc 1" w:semiHidden="1" w:unhideWhenUsed="1"/>
-    <w:lsdException w:name="toc 2" w:semiHidden="1" w:unhideWhenUsed="1"/>
-    <w:lsdException w:name="toc 3" w:semiHidden="1" w:unhideWhenUsed="1"/>
-    <w:lsdException w:name="toc 4" w:semiHidden="1" w:unhideWhenUsed="1"/>
-    <w:lsdException w:name="toc 5" w:semiHidden="1" w:unhideWhenUsed="1"/>
-    <w:lsdException w:name="toc 6" w:semiHidden="1" w:unhideWhenUsed="1"/>
-    <w:lsdException w:name="toc 7" w:semiHidden="1" w:unhideWhenUsed="1"/>
-    <w:lsdException w:name="toc 8" w:semiHidden="1" w:unhideWhenUsed="1"/>
-    <w:lsdException w:name="toc 9" w:semiHidden="1" w:unhideWhenUsed="1"/>
-    <w:lsdException w:name="Normal Indent" w:semiHidden="1" w:unhideWhenUsed="1"/>
-    <w:lsdException w:name="footnote text" w:semiHidden="1" w:unhideWhenUsed="1"/>
-    <w:lsdException w:name="annotation text" w:semiHidden="1" w:unhideWhenUsed="1"/>
-    <w:lsdException w:name="header" w:semiHidden="1" w:unhideWhenUsed="1"/>
-    <w:lsdException w:name="footer" w:semiHidden="1" w:unhideWhenUsed="1"/>
-    <w:lsdException w:name="index heading" w:semiHidden="1" w:unhideWhenUsed="1"/>
-    <w:lsdException w:name="caption" w:semiHidden="1" w:unhideWhenUsed="1" w:qFormat="1"/>
-    <w:lsdException w:name="table of figures" w:semiHidden="1" w:unhideWhenUsed="1"/>
-    <w:lsdException w:name="envelope address" w:semiHidden="1" w:unhideWhenUsed="1"/>
-    <w:lsdException w:name="envelope return" w:semiHidden="1" w:unhideWhenUsed="1"/>
-    <w:lsdException w:name="footnote reference" w:semiHidden="1" w:unhideWhenUsed="1"/>
-    <w:lsdException w:name="annotation reference" w:semiHidden="1" w:unhideWhenUsed="1"/>
-    <w:lsdException w:name="line number" w:semiHidden="1" w:unhideWhenUsed="1"/>
-    <w:lsdException w:name="page number" w:semiHidden="1" w:unhideWhenUsed="1"/>
-    <w:lsdException w:name="endnote reference" w:semiHidden="1" w:unhideWhenUsed="1"/>
-    <w:lsdException w:name="endnote text" w:semiHidden="1" w:unhideWhenUsed="1"/>
-    <w:lsdException w:name="table of authorities" w:semiHidden="1" w:unhideWhenUsed="1"/>
-    <w:lsdException w:name="macro" w:semiHidden="1" w:unhideWhenUsed="1"/>
-    <w:lsdException w:name="toa heading" w:semiHidden="1" w:unhideWhenUsed="1"/>
-    <w:lsdException w:name="List" w:semiHidden="1" w:unhideWhenUsed="1"/>
-    <w:lsdException w:name="List Bullet" w:semiHidden="1" w:unhideWhenUsed="1"/>
-    <w:lsdException w:name="List 2" w:semiHidden="1" w:unhideWhenUsed="1"/>
-    <w:lsdException w:name="List 3" w:semiHidden="1" w:unhideWhenUsed="1"/>
-    <w:lsdException w:name="List Bullet 2" w:semiHidden="1" w:unhideWhenUsed="1"/>
-    <w:lsdException w:name="List Bullet 3" w:semiHidden="1" w:unhideWhenUsed="1"/>
-    <w:lsdException w:name="List Bullet 4" w:semiHidden="1" w:unhideWhenUsed="1"/>
-    <w:lsdException w:name="List Bullet 5" w:semiHidden="1" w:unhideWhenUsed="1"/>
-    <w:lsdException w:name="List Number 2" w:semiHidden="1" w:unhideWhenUsed="1"/>
-    <w:lsdException w:name="List Number 3" w:semiHidden="1" w:unhideWhenUsed="1"/>
-    <w:lsdException w:name="List Number 4" w:semiHidden="1" w:unhideWhenUsed="1"/>
-    <w:lsdException w:name="List Number 5" w:semiHidden="1" w:unhideWhenUsed="1"/>
-    <w:lsdException w:name="Title" w:qFormat="1"/>
-    <w:lsdException w:name="Closing" w:semiHidden="1" w:unhideWhenUsed="1"/>
-    <w:lsdException w:name="Signature" w:semiHidden="1" w:unhideWhenUsed="1"/>
-    <w:lsdException w:name="Default Paragraph Font" w:semiHidden="1" w:unhideWhenUsed="1"/>
-    <w:lsdException w:name="Body Text" w:semiHidden="1" w:unhideWhenUsed="1"/>
-    <w:lsdException w:name="Body Text Indent" w:semiHidden="1" w:unhideWhenUsed="1"/>
-    <w:lsdException w:name="List Continue" w:semiHidden="1" w:unhideWhenUsed="1"/>
-    <w:lsdException w:name="List Continue 2" w:semiHidden="1" w:unhideWhenUsed="1"/>
-    <w:lsdException w:name="List Continue 3" w:semiHidden="1" w:unhideWhenUsed="1"/>
-    <w:lsdException w:name="List Continue 4" w:semiHidden="1" w:unhideWhenUsed="1"/>
-    <w:lsdException w:name="List Continue 5" w:semiHidden="1" w:unhideWhenUsed="1"/>
-    <w:lsdException w:name="Message Header" w:semiHidden="1" w:unhideWhenUsed="1"/>
-    <w:lsdException w:name="Subtitle" w:qFormat="1"/>
-    <w:lsdException w:name="Body Text First Indent 2" w:semiHidden="1" w:unhideWhenUsed="1"/>
-    <w:lsdException w:name="Note Heading" w:semiHidden="1" w:unhideWhenUsed="1"/>
-    <w:lsdException w:name="Body Text 2" w:semiHidden="1" w:unhideWhenUsed="1"/>
-    <w:lsdException w:name="Body Text 3" w:semiHidden="1" w:unhideWhenUsed="1"/>
-    <w:lsdException w:name="Body Text Indent 2" w:semiHidden="1" w:unhideWhenUsed="1"/>
-    <w:lsdException w:name="Body Text Indent 3" w:semiHidden="1" w:unhideWhenUsed="1"/>
-    <w:lsdException w:name="Block Text" w:semiHidden="1" w:unhideWhenUsed="1"/>
-    <w:lsdException w:name="Hyperlink" w:semiHidden="1" w:uiPriority="99" w:unhideWhenUsed="1"/>
-    <w:lsdException w:name="FollowedHyperlink" w:semiHidden="1" w:unhideWhenUsed="1"/>
-    <w:lsdException w:name="Strong" w:qFormat="1"/>
-    <w:lsdException w:name="Emphasis" w:qFormat="1"/>
-    <w:lsdException w:name="Document Map" w:semiHidden="1" w:unhideWhenUsed="1"/>
-    <w:lsdException w:name="Plain Text" w:semiHidden="1" w:unhideWhenUsed="1"/>
-    <w:lsdException w:name="E-mail Signature" w:semiHidden="1" w:unhideWhenUsed="1"/>
-    <w:lsdException w:name="HTML Top of Form" w:semiHidden="1" w:unhideWhenUsed="1"/>
-    <w:lsdException w:name="HTML Bottom of Form" w:semiHidden="1" w:unhideWhenUsed="1"/>
-    <w:lsdException w:name="Normal (Web)" w:semiHidden="1" w:unhideWhenUsed="1"/>
-    <w:lsdException w:name="HTML Acronym" w:semiHidden="1" w:unhideWhenUsed="1"/>
-    <w:lsdException w:name="HTML Address" w:semiHidden="1" w:unhideWhenUsed="1"/>
-    <w:lsdException w:name="HTML Cite" w:semiHidden="1" w:unhideWhenUsed="1"/>
-    <w:lsdException w:name="HTML Code" w:semiHidden="1" w:unhideWhenUsed="1"/>
-    <w:lsdException w:name="HTML Definition" w:semiHidden="1" w:unhideWhenUsed="1"/>
-    <w:lsdException w:name="HTML Keyboard" w:semiHidden="1" w:unhideWhenUsed="1"/>
-    <w:lsdException w:name="HTML Preformatted" w:semiHidden="1" w:unhideWhenUsed="1"/>
-    <w:lsdException w:name="HTML Sample" w:semiHidden="1" w:unhideWhenUsed="1"/>
-    <w:lsdException w:name="HTML Typewriter" w:semiHidden="1" w:unhideWhenUsed="1"/>
-    <w:lsdException w:name="HTML Variable" w:semiHidden="1" w:unhideWhenUsed="1"/>
-    <w:lsdException w:name="Normal Table" w:semiHidden="1" w:unhideWhenUsed="1"/>
-    <w:lsdException w:name="annotation subject" w:semiHidden="1" w:unhideWhenUsed="1"/>
-    <w:lsdException w:name="No List" w:semiHidden="1" w:unhideWhenUsed="1"/>
-    <w:lsdException w:name="Outline List 1" w:semiHidden="1" w:unhideWhenUsed="1"/>
-    <w:lsdException w:name="Outline List 2" w:semiHidden="1" w:unhideWhenUsed="1"/>
-    <w:lsdException w:name="Outline List 3" w:semiHidden="1" w:unhideWhenUsed="1"/>
-    <w:lsdException w:name="Table Simple 1" w:semiHidden="1" w:unhideWhenUsed="1"/>
-    <w:lsdException w:name="Table Simple 2" w:semiHidden="1" w:unhideWhenUsed="1"/>
-    <w:lsdException w:name="Table Simple 3" w:semiHidden="1" w:unhideWhenUsed="1"/>
-    <w:lsdException w:name="Table Classic 1" w:semiHidden="1" w:unhideWhenUsed="1"/>
-    <w:lsdException w:name="Table Classic 2" w:semiHidden="1" w:unhideWhenUsed="1"/>
-    <w:lsdException w:name="Table Classic 3" w:semiHidden="1" w:unhideWhenUsed="1"/>
-    <w:lsdException w:name="Table Classic 4" w:semiHidden="1" w:unhideWhenUsed="1"/>
-    <w:lsdException w:name="Table Colorful 1" w:semiHidden="1" w:unhideWhenUsed="1"/>
-    <w:lsdException w:name="Table Colorful 2" w:semiHidden="1" w:unhideWhenUsed="1"/>
-    <w:lsdException w:name="Table Colorful 3" w:semiHidden="1" w:unhideWhenUsed="1"/>
-    <w:lsdException w:name="Table Columns 1" w:semiHidden="1" w:unhideWhenUsed="1"/>
-    <w:lsdException w:name="Table Columns 2" w:semiHidden="1" w:unhideWhenUsed="1"/>
-    <w:lsdException w:name="Table Columns 3" w:semiHidden="1" w:unhideWhenUsed="1"/>
-    <w:lsdException w:name="Table Columns 4" w:semiHidden="1" w:unhideWhenUsed="1"/>
-    <w:lsdException w:name="Table Columns 5" w:semiHidden="1" w:unhideWhenUsed="1"/>
-    <w:lsdException w:name="Table Grid 1" w:semiHidden="1" w:unhideWhenUsed="1"/>
-    <w:lsdException w:name="Table Grid 2" w:semiHidden="1" w:unhideWhenUsed="1"/>
-    <w:lsdException w:name="Table Grid 3" w:semiHidden="1" w:unhideWhenUsed="1"/>
-    <w:lsdException w:name="Table Grid 4" w:semiHidden="1" w:unhideWhenUsed="1"/>
-    <w:lsdException w:name="Table Grid 5" w:semiHidden="1" w:unhideWhenUsed="1"/>
-    <w:lsdException w:name="Table Grid 6" w:semiHidden="1" w:unhideWhenUsed="1"/>
-    <w:lsdException w:name="Table Grid 7" w:semiHidden="1" w:unhideWhenUsed="1"/>
-    <w:lsdException w:name="Table Grid 8" w:semiHidden="1" w:unhideWhenUsed="1"/>
-    <w:lsdException w:name="Table List 1" w:semiHidden="1" w:unhideWhenUsed="1"/>
-    <w:lsdException w:name="Table List 2" w:semiHidden="1" w:unhideWhenUsed="1"/>
-    <w:lsdException w:name="Table List 3" w:semiHidden="1" w:unhideWhenUsed="1"/>
-    <w:lsdException w:name="Table List 4" w:semiHidden="1" w:unhideWhenUsed="1"/>
-    <w:lsdException w:name="Table List 5" w:semiHidden="1" w:unhideWhenUsed="1"/>
-    <w:lsdException w:name="Table List 6" w:semiHidden="1" w:unhideWhenUsed="1"/>
-    <w:lsdException w:name="Table List 7" w:semiHidden="1" w:unhideWhenUsed="1"/>
-    <w:lsdException w:name="Table List 8" w:semiHidden="1" w:unhideWhenUsed="1"/>
-    <w:lsdException w:name="Table 3D effects 1" w:semiHidden="1" w:unhideWhenUsed="1"/>
-    <w:lsdException w:name="Table 3D effects 2" w:semiHidden="1" w:unhideWhenUsed="1"/>
-    <w:lsdException w:name="Table 3D effects 3" w:semiHidden="1" w:unhideWhenUsed="1"/>
-    <w:lsdException w:name="Table Contemporary" w:semiHidden="1" w:unhideWhenUsed="1"/>
-    <w:lsdException w:name="Table Elegant" w:semiHidden="1" w:unhideWhenUsed="1"/>
-    <w:lsdException w:name="Table Professional" w:semiHidden="1" w:unhideWhenUsed="1"/>
-    <w:lsdException w:name="Table Subtle 1" w:semiHidden="1" w:unhideWhenUsed="1"/>
-    <w:lsdException w:name="Table Subtle 2" w:semiHidden="1" w:unhideWhenUsed="1"/>
-    <w:lsdException w:name="Table Web 1" w:semiHidden="1" w:unhideWhenUsed="1"/>
-    <w:lsdException w:name="Table Web 2" w:semiHidden="1" w:unhideWhenUsed="1"/>
-    <w:lsdException w:name="Table Web 3" w:semiHidden="1" w:unhideWhenUsed="1"/>
-    <w:lsdException w:name="Balloon Text" w:semiHidden="1" w:unhideWhenUsed="1"/>
-    <w:lsdException w:name="Table Theme" w:semiHidden="1" w:unhideWhenUsed="1"/>
-    <w:lsdException w:name="Placeholder Text" w:semiHidden="1" w:uiPriority="99"/>
-    <w:lsdException w:name="No Spacing" w:uiPriority="1" w:qFormat="1"/>
-    <w:lsdException w:name="Light Shading" w:uiPriority="60"/>
-    <w:lsdException w:name="Light List" w:uiPriority="61"/>
-    <w:lsdException w:name="Light Grid" w:uiPriority="62"/>
-    <w:lsdException w:name="Medium Shading 1" w:uiPriority="63"/>
-    <w:lsdException w:name="Medium Shading 2" w:uiPriority="64"/>
-    <w:lsdException w:name="Medium List 1" w:uiPriority="65"/>
-    <w:lsdException w:name="Medium List 2" w:uiPriority="66"/>
-    <w:lsdException w:name="Medium Grid 1" w:uiPriority="67"/>
-    <w:lsdException w:name="Medium Grid 2" w:uiPriority="68"/>
-    <w:lsdException w:name="Medium Grid 3" w:uiPriority="69"/>
-    <w:lsdException w:name="Dark List" w:uiPriority="70"/>
-    <w:lsdException w:name="Colorful Shading" w:uiPriority="71"/>
-    <w:lsdException w:name="Colorful List" w:uiPriority="72"/>
-    <w:lsdException w:name="Colorful Grid" w:uiPriority="73"/>
-    <w:lsdException w:name="Light Shading Accent 1" w:uiPriority="60"/>
-    <w:lsdException w:name="Light List Accent 1" w:uiPriority="61"/>
-    <w:lsdException w:name="Light Grid Accent 1" w:uiPriority="62"/>
-    <w:lsdException w:name="Medium Shading 1 Accent 1" w:uiPriority="63"/>
-    <w:lsdException w:name="Medium Shading 2 Accent 1" w:uiPriority="64"/>
-    <w:lsdException w:name="Medium List 1 Accent 1" w:uiPriority="65"/>
-    <w:lsdException w:name="Revision" w:semiHidden="1" w:uiPriority="99"/>
-    <w:lsdException w:name="List Paragraph" w:uiPriority="34" w:qFormat="1"/>
-    <w:lsdException w:name="Quote" w:uiPriority="29" w:qFormat="1"/>
-    <w:lsdException w:name="Intense Quote" w:uiPriority="30" w:qFormat="1"/>
-    <w:lsdException w:name="Medium List 2 Accent 1" w:uiPriority="66"/>
-    <w:lsdException w:name="Medium Grid 1 Accent 1" w:uiPriority="67"/>
-    <w:lsdException w:name="Medium Grid 2 Accent 1" w:uiPriority="68"/>
-    <w:lsdException w:name="Medium Grid 3 Accent 1" w:uiPriority="69"/>
-    <w:lsdException w:name="Dark List Accent 1" w:uiPriority="70"/>
-    <w:lsdException w:name="Colorful Shading Accent 1" w:uiPriority="71"/>
-    <w:lsdException w:name="Colorful List Accent 1" w:uiPriority="72"/>
-    <w:lsdException w:name="Colorful Grid Accent 1" w:uiPriority="73"/>
-    <w:lsdException w:name="Light Shading Accent 2" w:uiPriority="60"/>
-    <w:lsdException w:name="Light List Accent 2" w:uiPriority="61"/>
-    <w:lsdException w:name="Light Grid Accent 2" w:uiPriority="62"/>
-    <w:lsdException w:name="Medium Shading 1 Accent 2" w:uiPriority="63"/>
-    <w:lsdException w:name="Medium Shading 2 Accent 2" w:uiPriority="64"/>
-    <w:lsdException w:name="Medium List 1 Accent 2" w:uiPriority="65"/>
-    <w:lsdException w:name="Medium List 2 Accent 2" w:uiPriority="66"/>
-    <w:lsdException w:name="Medium Grid 1 Accent 2" w:uiPriority="67"/>
-    <w:lsdException w:name="Medium Grid 2 Accent 2" w:uiPriority="68"/>
-    <w:lsdException w:name="Medium Grid 3 Accent 2" w:uiPriority="69"/>
-    <w:lsdException w:name="Dark List Accent 2" w:uiPriority="70"/>
-    <w:lsdException w:name="Colorful Shading Accent 2" w:uiPriority="71"/>
-    <w:lsdException w:name="Colorful List Accent 2" w:uiPriority="72"/>
-    <w:lsdException w:name="Colorful Grid Accent 2" w:uiPriority="73"/>
-    <w:lsdException w:name="Light Shading Accent 3" w:uiPriority="60"/>
-    <w:lsdException w:name="Light List Accent 3" w:uiPriority="61"/>
-    <w:lsdException w:name="Light Grid Accent 3" w:uiPriority="62"/>
-    <w:lsdException w:name="Medium Shading 1 Accent 3" w:uiPriority="63"/>
-    <w:lsdException w:name="Medium Shading 2 Accent 3" w:uiPriority="64"/>
-    <w:lsdException w:name="Medium List 1 Accent 3" w:uiPriority="65"/>
-    <w:lsdException w:name="Medium List 2 Accent 3" w:uiPriority="66"/>
-    <w:lsdException w:name="Medium Grid 1 Accent 3" w:uiPriority="67"/>
-    <w:lsdException w:name="Medium Grid 2 Accent 3" w:uiPriority="68"/>
-    <w:lsdException w:name="Medium Grid 3 Accent 3" w:uiPriority="69"/>
-    <w:lsdException w:name="Dark List Accent 3" w:uiPriority="70"/>
-    <w:lsdException w:name="Colorful Shading Accent 3" w:uiPriority="71"/>
-    <w:lsdException w:name="Colorful List Accent 3" w:uiPriority="72"/>
-    <w:lsdException w:name="Colorful Grid Accent 3" w:uiPriority="73"/>
-    <w:lsdException w:name="Light Shading Accent 4" w:uiPriority="60"/>
-    <w:lsdException w:name="Light List Accent 4" w:uiPriority="61"/>
-    <w:lsdException w:name="Light Grid Accent 4" w:uiPriority="62"/>
-    <w:lsdException w:name="Medium Shading 1 Accent 4" w:uiPriority="63"/>
-    <w:lsdException w:name="Medium Shading 2 Accent 4" w:uiPriority="64"/>
-    <w:lsdException w:name="Medium List 1 Accent 4" w:uiPriority="65"/>
-    <w:lsdException w:name="Medium List 2 Accent 4" w:uiPriority="66"/>
-    <w:lsdException w:name="Medium Grid 1 Accent 4" w:uiPriority="67"/>
-    <w:lsdException w:name="Medium Grid 2 Accent 4" w:uiPriority="68"/>
-    <w:lsdException w:name="Medium Grid 3 Accent 4" w:uiPriority="69"/>
-    <w:lsdException w:name="Dark List Accent 4" w:uiPriority="70"/>
-    <w:lsdException w:name="Colorful Shading Accent 4" w:uiPriority="71"/>
-    <w:lsdException w:name="Colorful List Accent 4" w:uiPriority="72"/>
-    <w:lsdException w:name="Colorful Grid Accent 4" w:uiPriority="73"/>
-    <w:lsdException w:name="Light Shading Accent 5" w:uiPriority="60"/>
-    <w:lsdException w:name="Light List Accent 5" w:uiPriority="61"/>
-    <w:lsdException w:name="Light Grid Accent 5" w:uiPriority="62"/>
-    <w:lsdException w:name="Medium Shading 1 Accent 5" w:uiPriority="63"/>
-    <w:lsdException w:name="Medium Shading 2 Accent 5" w:uiPriority="64"/>
-    <w:lsdException w:name="Medium List 1 Accent 5" w:uiPriority="65"/>
-    <w:lsdException w:name="Medium List 2 Accent 5" w:uiPriority="66"/>
-    <w:lsdException w:name="Medium Grid 1 Accent 5" w:uiPriority="67"/>
-    <w:lsdException w:name="Medium Grid 2 Accent 5" w:uiPriority="68"/>
-    <w:lsdException w:name="Medium Grid 3 Accent 5" w:uiPriority="69"/>
-    <w:lsdException w:name="Dark List Accent 5" w:uiPriority="70"/>
-    <w:lsdException w:name="Colorful Shading Accent 5" w:uiPriority="71"/>
-    <w:lsdException w:name="Colorful List Accent 5" w:uiPriority="72"/>
-    <w:lsdException w:name="Colorful Grid Accent 5" w:uiPriority="73"/>
-    <w:lsdException w:name="Light Shading Accent 6" w:uiPriority="60"/>
-    <w:lsdException w:name="Light List Accent 6" w:uiPriority="61"/>
-    <w:lsdException w:name="Light Grid Accent 6" w:uiPriority="62"/>
-    <w:lsdException w:name="Medium Shading 1 Accent 6" w:uiPriority="63"/>
-    <w:lsdException w:name="Medium Shading 2 Accent 6" w:uiPriority="64"/>
-    <w:lsdException w:name="Medium List 1 Accent 6" w:uiPriority="65"/>
-    <w:lsdException w:name="Medium List 2 Accent 6" w:uiPriority="66"/>
-    <w:lsdException w:name="Medium Grid 1 Accent 6" w:uiPriority="67"/>
-    <w:lsdException w:name="Medium Grid 2 Accent 6" w:uiPriority="68"/>
-    <w:lsdException w:name="Medium Grid 3 Accent 6" w:uiPriority="69"/>
-    <w:lsdException w:name="Dark List Accent 6" w:uiPriority="70"/>
-    <w:lsdException w:name="Colorful Shading Accent 6" w:uiPriority="71"/>
-    <w:lsdException w:name="Colorful List Accent 6" w:uiPriority="72"/>
-    <w:lsdException w:name="Colorful Grid Accent 6" w:uiPriority="73"/>
-    <w:lsdException w:name="Subtle Emphasis" w:uiPriority="19" w:qFormat="1"/>
-    <w:lsdException w:name="Intense Emphasis" w:uiPriority="21" w:qFormat="1"/>
-    <w:lsdException w:name="Subtle Reference" w:uiPriority="31" w:qFormat="1"/>
-    <w:lsdException w:name="Intense Reference" w:uiPriority="32" w:qFormat="1"/>
-    <w:lsdException w:name="Book Title" w:uiPriority="33" w:qFormat="1"/>
-    <w:lsdException w:name="Bibliography" w:semiHidden="1" w:uiPriority="37" w:unhideWhenUsed="1"/>
-    <w:lsdException w:name="TOC Heading" w:semiHidden="1" w:uiPriority="39" w:unhideWhenUsed="1" w:qFormat="1"/>
-    <w:lsdException w:name="Plain Table 1" w:uiPriority="41"/>
-    <w:lsdException w:name="Plain Table 2" w:uiPriority="42"/>
-    <w:lsdException w:name="Plain Table 3" w:uiPriority="43"/>
-    <w:lsdException w:name="Plain Table 4" w:uiPriority="44"/>
-    <w:lsdException w:name="Plain Table 5" w:uiPriority="45"/>
-    <w:lsdException w:name="Grid Table Light" w:uiPriority="40"/>
-    <w:lsdException w:name="Grid Table 1 Light" w:uiPriority="46"/>
-    <w:lsdException w:name="Grid Table 2" w:uiPriority="47"/>
-    <w:lsdException w:name="Grid Table 3" w:uiPriority="48"/>
-    <w:lsdException w:name="Grid Table 4" w:uiPriority="49"/>
-    <w:lsdException w:name="Grid Table 5 Dark" w:uiPriority="50"/>
-    <w:lsdException w:name="Grid Table 6 Colorful" w:uiPriority="51"/>
-    <w:lsdException w:name="Grid Table 7 Colorful" w:uiPriority="52"/>
-    <w:lsdException w:name="Grid Table 1 Light Accent 1" w:uiPriority="46"/>
-    <w:lsdException w:name="Grid Table 2 Accent 1" w:uiPriority="47"/>
-    <w:lsdException w:name="Grid Table 3 Accent 1" w:uiPriority="48"/>
-    <w:lsdException w:name="Grid Table 4 Accent 1" w:uiPriority="49"/>
-    <w:lsdException w:name="Grid Table 5 Dark Accent 1" w:uiPriority="50"/>
-    <w:lsdException w:name="Grid Table 6 Colorful Accent 1" w:uiPriority="51"/>
-    <w:lsdException w:name="Grid Table 7 Colorful Accent 1" w:uiPriority="52"/>
-    <w:lsdException w:name="Grid Table 1 Light Accent 2" w:uiPriority="46"/>
-    <w:lsdException w:name="Grid Table 2 Accent 2" w:uiPriority="47"/>
-    <w:lsdException w:name="Grid Table 3 Accent 2" w:uiPriority="48"/>
-    <w:lsdException w:name="Grid Table 4 Accent 2" w:uiPriority="49"/>
-    <w:lsdException w:name="Grid Table 5 Dark Accent 2" w:uiPriority="50"/>
-    <w:lsdException w:name="Grid Table 6 Colorful Accent 2" w:uiPriority="51"/>
-    <w:lsdException w:name="Grid Table 7 Colorful Accent 2" w:uiPriority="52"/>
-    <w:lsdException w:name="Grid Table 1 Light Accent 3" w:uiPriority="46"/>
-    <w:lsdException w:name="Grid Table 2 Accent 3" w:uiPriority="47"/>
-    <w:lsdException w:name="Grid Table 3 Accent 3" w:uiPriority="48"/>
-    <w:lsdException w:name="Grid Table 4 Accent 3" w:uiPriority="49"/>
-    <w:lsdException w:name="Grid Table 5 Dark Accent 3" w:uiPriority="50"/>
-    <w:lsdException w:name="Grid Table 6 Colorful Accent 3" w:uiPriority="51"/>
-    <w:lsdException w:name="Grid Table 7 Colorful Accent 3" w:uiPriority="52"/>
-    <w:lsdException w:name="Grid Table 1 Light Accent 4" w:uiPriority="46"/>
-    <w:lsdException w:name="Grid Table 2 Accent 4" w:uiPriority="47"/>
-    <w:lsdException w:name="Grid Table 3 Accent 4" w:uiPriority="48"/>
-    <w:lsdException w:name="Grid Table 4 Accent 4" w:uiPriority="49"/>
-    <w:lsdException w:name="Grid Table 5 Dark Accent 4" w:uiPriority="50"/>
-    <w:lsdException w:name="Grid Table 6 Colorful Accent 4" w:uiPriority="51"/>
-    <w:lsdException w:name="Grid Table 7 Colorful Accent 4" w:uiPriority="52"/>
-    <w:lsdException w:name="Grid Table 1 Light Accent 5" w:uiPriority="46"/>
-    <w:lsdException w:name="Grid Table 2 Accent 5" w:uiPriority="47"/>
-    <w:lsdException w:name="Grid Table 3 Accent 5" w:uiPriority="48"/>
-    <w:lsdException w:name="Grid Table 4 Accent 5" w:uiPriority="49"/>
-    <w:lsdException w:name="Grid Table 5 Dark Accent 5" w:uiPriority="50"/>
-    <w:lsdException w:name="Grid Table 6 Colorful Accent 5" w:uiPriority="51"/>
-    <w:lsdException w:name="Grid Table 7 Colorful Accent 5" w:uiPriority="52"/>
-    <w:lsdException w:name="Grid Table 1 Light Accent 6" w:uiPriority="46"/>
-    <w:lsdException w:name="Grid Table 2 Accent 6" w:uiPriority="47"/>
-    <w:lsdException w:name="Grid Table 3 Accent 6" w:uiPriority="48"/>
-    <w:lsdException w:name="Grid Table 4 Accent 6" w:uiPriority="49"/>
-    <w:lsdException w:name="Grid Table 5 Dark Accent 6" w:uiPriority="50"/>
-    <w:lsdException w:name="Grid Table 6 Colorful Accent 6" w:uiPriority="51"/>
-    <w:lsdException w:name="Grid Table 7 Colorful Accent 6" w:uiPriority="52"/>
-    <w:lsdException w:name="List Table 1 Light" w:uiPriority="46"/>
-    <w:lsdException w:name="List Table 2" w:uiPriority="47"/>
-    <w:lsdException w:name="List Table 3" w:uiPriority="48"/>
-    <w:lsdException w:name="List Table 4" w:uiPriority="49"/>
-    <w:lsdException w:name="List Table 5 Dark" w:uiPriority="50"/>
-    <w:lsdException w:name="List Table 6 Colorful" w:uiPriority="51"/>
-    <w:lsdException w:name="List Table 7 Colorful" w:uiPriority="52"/>
-    <w:lsdException w:name="List Table 1 Light Accent 1" w:uiPriority="46"/>
-    <w:lsdException w:name="List Table 2 Accent 1" w:uiPriority="47"/>
-    <w:lsdException w:name="List Table 3 Accent 1" w:uiPriority="48"/>
-    <w:lsdException w:name="List Table 4 Accent 1" w:uiPriority="49"/>
-    <w:lsdException w:name="List Table 5 Dark Accent 1" w:uiPriority="50"/>
-    <w:lsdException w:name="List Table 6 Colorful Accent 1" w:uiPriority="51"/>
-    <w:lsdException w:name="List Table 7 Colorful Accent 1" w:uiPriority="52"/>
-    <w:lsdException w:name="List Table 1 Light Accent 2" w:uiPriority="46"/>
-    <w:lsdException w:name="List Table 2 Accent 2" w:uiPriority="47"/>
-    <w:lsdException w:name="List Table 3 Accent 2" w:uiPriority="48"/>
-    <w:lsdException w:name="List Table 4 Accent 2" w:uiPriority="49"/>
-    <w:lsdException w:name="List Table 5 Dark Accent 2" w:uiPriority="50"/>
-    <w:lsdException w:name="List Table 6 Colorful Accent 2" w:uiPriority="51"/>
-    <w:lsdException w:name="List Table 7 Colorful Accent 2" w:uiPriority="52"/>
-    <w:lsdException w:name="List Table 1 Light Accent 3" w:uiPriority="46"/>
-    <w:lsdException w:name="List Table 2 Accent 3" w:uiPriority="47"/>
-    <w:lsdException w:name="List Table 3 Accent 3" w:uiPriority="48"/>
-    <w:lsdException w:name="List Table 4 Accent 3" w:uiPriority="49"/>
-    <w:lsdException w:name="List Table 5 Dark Accent 3" w:uiPriority="50"/>
-    <w:lsdException w:name="List Table 6 Colorful Accent 3" w:uiPriority="51"/>
-    <w:lsdException w:name="List Table 7 Colorful Accent 3" w:uiPriority="52"/>
-    <w:lsdException w:name="List Table 1 Light Accent 4" w:uiPriority="46"/>
-    <w:lsdException w:name="List Table 2 Accent 4" w:uiPriority="47"/>
-    <w:lsdException w:name="List Table 3 Accent 4" w:uiPriority="48"/>
-    <w:lsdException w:name="List Table 4 Accent 4" w:uiPriority="49"/>
-    <w:lsdException w:name="List Table 5 Dark Accent 4" w:uiPriority="50"/>
-    <w:lsdException w:name="List Table 6 Colorful Accent 4" w:uiPriority="51"/>
-    <w:lsdException w:name="List Table 7 Colorful Accent 4" w:uiPriority="52"/>
-    <w:lsdException w:name="List Table 1 Light Accent 5" w:uiPriority="46"/>
-    <w:lsdException w:name="List Table 2 Accent 5" w:uiPriority="47"/>
-    <w:lsdException w:name="List Table 3 Accent 5" w:uiPriority="48"/>
-    <w:lsdException w:name="List Table 4 Accent 5" w:uiPriority="49"/>
-    <w:lsdException w:name="List Table 5 Dark Accent 5" w:uiPriority="50"/>
-    <w:lsdException w:name="List Table 6 Colorful Accent 5" w:uiPriority="51"/>
-    <w:lsdException w:name="List Table 7 Colorful Accent 5" w:uiPriority="52"/>
-    <w:lsdException w:name="List Table 1 Light Accent 6" w:uiPriority="46"/>
-    <w:lsdException w:name="List Table 2 Accent 6" w:uiPriority="47"/>
-    <w:lsdException w:name="List Table 3 Accent 6" w:uiPriority="48"/>
-    <w:lsdException w:name="List Table 4 Accent 6" w:uiPriority="49"/>
-    <w:lsdException w:name="List Table 5 Dark Accent 6" w:uiPriority="50"/>
-    <w:lsdException w:name="List Table 6 Colorful Accent 6" w:uiPriority="51"/>
-    <w:lsdException w:name="List Table 7 Colorful Accent 6" w:uiPriority="52"/>
+  <w:latentStyles w:defLockedState="0" w:defUIPriority="0" w:defSemiHidden="1" w:defUnhideWhenUsed="1" w:defQFormat="0" w:count="267">
+    <w:lsdException w:name="Normal" w:semiHidden="0" w:unhideWhenUsed="0" w:qFormat="1"/>
+    <w:lsdException w:name="heading 1" w:semiHidden="0" w:unhideWhenUsed="0" w:qFormat="1"/>
+    <w:lsdException w:name="heading 2" w:qFormat="1"/>
+    <w:lsdException w:name="heading 3" w:qFormat="1"/>
+    <w:lsdException w:name="heading 4" w:qFormat="1"/>
+    <w:lsdException w:name="heading 5" w:qFormat="1"/>
+    <w:lsdException w:name="heading 6" w:qFormat="1"/>
+    <w:lsdException w:name="heading 7" w:qFormat="1"/>
+    <w:lsdException w:name="heading 8" w:qFormat="1"/>
+    <w:lsdException w:name="heading 9" w:qFormat="1"/>
+    <w:lsdException w:name="caption" w:qFormat="1"/>
+    <w:lsdException w:name="List Number" w:semiHidden="0" w:unhideWhenUsed="0"/>
+    <w:lsdException w:name="List 4" w:semiHidden="0" w:unhideWhenUsed="0"/>
+    <w:lsdException w:name="List 5" w:semiHidden="0" w:unhideWhenUsed="0"/>
+    <w:lsdException w:name="Title" w:semiHidden="0" w:unhideWhenUsed="0" w:qFormat="1"/>
+    <w:lsdException w:name="Subtitle" w:semiHidden="0" w:unhideWhenUsed="0" w:qFormat="1"/>
+    <w:lsdException w:name="Salutation" w:semiHidden="0" w:unhideWhenUsed="0"/>
+    <w:lsdException w:name="Date" w:semiHidden="0" w:unhideWhenUsed="0"/>
+    <w:lsdException w:name="Body Text First Indent" w:semiHidden="0" w:unhideWhenUsed="0"/>
+    <w:lsdException w:name="Hyperlink" w:uiPriority="99"/>
+    <w:lsdException w:name="Strong" w:semiHidden="0" w:unhideWhenUsed="0" w:qFormat="1"/>
+    <w:lsdException w:name="Emphasis" w:semiHidden="0" w:unhideWhenUsed="0" w:qFormat="1"/>
+    <w:lsdException w:name="Table Grid" w:semiHidden="0" w:unhideWhenUsed="0"/>
+    <w:lsdException w:name="Placeholder Text" w:uiPriority="99" w:unhideWhenUsed="0"/>
+    <w:lsdException w:name="No Spacing" w:semiHidden="0" w:uiPriority="1" w:unhideWhenUsed="0" w:qFormat="1"/>
+    <w:lsdException w:name="Light Shading" w:semiHidden="0" w:uiPriority="60" w:unhideWhenUsed="0"/>
+    <w:lsdException w:name="Light List" w:semiHidden="0" w:uiPriority="61" w:unhideWhenUsed="0"/>
+    <w:lsdException w:name="Light Grid" w:semiHidden="0" w:uiPriority="62" w:unhideWhenUsed="0"/>
+    <w:lsdException w:name="Medium Shading 1" w:semiHidden="0" w:uiPriority="63" w:unhideWhenUsed="0"/>
+    <w:lsdException w:name="Medium Shading 2" w:semiHidden="0" w:uiPriority="64" w:unhideWhenUsed="0"/>
+    <w:lsdException w:name="Medium List 1" w:semiHidden="0" w:uiPriority="65" w:unhideWhenUsed="0"/>
+    <w:lsdException w:name="Medium List 2" w:semiHidden="0" w:uiPriority="66" w:unhideWhenUsed="0"/>
+    <w:lsdException w:name="Medium Grid 1" w:semiHidden="0" w:uiPriority="67" w:unhideWhenUsed="0"/>
+    <w:lsdException w:name="Medium Grid 2" w:semiHidden="0" w:uiPriority="68" w:unhideWhenUsed="0"/>
+    <w:lsdException w:name="Medium Grid 3" w:semiHidden="0" w:uiPriority="69" w:unhideWhenUsed="0"/>
+    <w:lsdException w:name="Dark List" w:semiHidden="0" w:uiPriority="70" w:unhideWhenUsed="0"/>
+    <w:lsdException w:name="Colorful Shading" w:semiHidden="0" w:uiPriority="71" w:unhideWhenUsed="0"/>
+    <w:lsdException w:name="Colorful List" w:semiHidden="0" w:uiPriority="72" w:unhideWhenUsed="0"/>
+    <w:lsdException w:name="Colorful Grid" w:semiHidden="0" w:uiPriority="73" w:unhideWhenUsed="0"/>
+    <w:lsdException w:name="Light Shading Accent 1" w:semiHidden="0" w:uiPriority="60" w:unhideWhenUsed="0"/>
+    <w:lsdException w:name="Light List Accent 1" w:semiHidden="0" w:uiPriority="61" w:unhideWhenUsed="0"/>
+    <w:lsdException w:name="Light Grid Accent 1" w:semiHidden="0" w:uiPriority="62" w:unhideWhenUsed="0"/>
+    <w:lsdException w:name="Medium Shading 1 Accent 1" w:semiHidden="0" w:uiPriority="63" w:unhideWhenUsed="0"/>
+    <w:lsdException w:name="Medium Shading 2 Accent 1" w:semiHidden="0" w:uiPriority="64" w:unhideWhenUsed="0"/>
+    <w:lsdException w:name="Medium List 1 Accent 1" w:semiHidden="0" w:uiPriority="65" w:unhideWhenUsed="0"/>
+    <w:lsdException w:name="Revision" w:uiPriority="99" w:unhideWhenUsed="0"/>
+    <w:lsdException w:name="List Paragraph" w:semiHidden="0" w:uiPriority="34" w:unhideWhenUsed="0" w:qFormat="1"/>
+    <w:lsdException w:name="Quote" w:semiHidden="0" w:uiPriority="29" w:unhideWhenUsed="0" w:qFormat="1"/>
+    <w:lsdException w:name="Intense Quote" w:semiHidden="0" w:uiPriority="30" w:unhideWhenUsed="0" w:qFormat="1"/>
+    <w:lsdException w:name="Medium List 2 Accent 1" w:semiHidden="0" w:uiPriority="66" w:unhideWhenUsed="0"/>
+    <w:lsdException w:name="Medium Grid 1 Accent 1" w:semiHidden="0" w:uiPriority="67" w:unhideWhenUsed="0"/>
+    <w:lsdException w:name="Medium Grid 2 Accent 1" w:semiHidden="0" w:uiPriority="68" w:unhideWhenUsed="0"/>
+    <w:lsdException w:name="Medium Grid 3 Accent 1" w:semiHidden="0" w:uiPriority="69" w:unhideWhenUsed="0"/>
+    <w:lsdException w:name="Dark List Accent 1" w:semiHidden="0" w:uiPriority="70" w:unhideWhenUsed="0"/>
+    <w:lsdException w:name="Colorful Shading Accent 1" w:semiHidden="0" w:uiPriority="71" w:unhideWhenUsed="0"/>
+    <w:lsdException w:name="Colorful List Accent 1" w:semiHidden="0" w:uiPriority="72" w:unhideWhenUsed="0"/>
+    <w:lsdException w:name="Colorful Grid Accent 1" w:semiHidden="0" w:uiPriority="73" w:unhideWhenUsed="0"/>
+    <w:lsdException w:name="Light Shading Accent 2" w:semiHidden="0" w:uiPriority="60" w:unhideWhenUsed="0"/>
+    <w:lsdException w:name="Light List Accent 2" w:semiHidden="0" w:uiPriority="61" w:unhideWhenUsed="0"/>
+    <w:lsdException w:name="Light Grid Accent 2" w:semiHidden="0" w:uiPriority="62" w:unhideWhenUsed="0"/>
+    <w:lsdException w:name="Medium Shading 1 Accent 2" w:semiHidden="0" w:uiPriority="63" w:unhideWhenUsed="0"/>
+    <w:lsdException w:name="Medium Shading 2 Accent 2" w:semiHidden="0" w:uiPriority="64" w:unhideWhenUsed="0"/>
+    <w:lsdException w:name="Medium List 1 Accent 2" w:semiHidden="0" w:uiPriority="65" w:unhideWhenUsed="0"/>
+    <w:lsdException w:name="Medium List 2 Accent 2" w:semiHidden="0" w:uiPriority="66" w:unhideWhenUsed="0"/>
+    <w:lsdException w:name="Medium Grid 1 Accent 2" w:semiHidden="0" w:uiPriority="67" w:unhideWhenUsed="0"/>
+    <w:lsdException w:name="Medium Grid 2 Accent 2" w:semiHidden="0" w:uiPriority="68" w:unhideWhenUsed="0"/>
+    <w:lsdException w:name="Medium Grid 3 Accent 2" w:semiHidden="0" w:uiPriority="69" w:unhideWhenUsed="0"/>
+    <w:lsdException w:name="Dark List Accent 2" w:semiHidden="0" w:uiPriority="70" w:unhideWhenUsed="0"/>
+    <w:lsdException w:name="Colorful Shading Accent 2" w:semiHidden="0" w:uiPriority="71" w:unhideWhenUsed="0"/>
+    <w:lsdException w:name="Colorful List Accent 2" w:semiHidden="0" w:uiPriority="72" w:unhideWhenUsed="0"/>
+    <w:lsdException w:name="Colorful Grid Accent 2" w:semiHidden="0" w:uiPriority="73" w:unhideWhenUsed="0"/>
+    <w:lsdException w:name="Light Shading Accent 3" w:semiHidden="0" w:uiPriority="60" w:unhideWhenUsed="0"/>
+    <w:lsdException w:name="Light List Accent 3" w:semiHidden="0" w:uiPriority="61" w:unhideWhenUsed="0"/>
+    <w:lsdException w:name="Light Grid Accent 3" w:semiHidden="0" w:uiPriority="62" w:unhideWhenUsed="0"/>
+    <w:lsdException w:name="Medium Shading 1 Accent 3" w:semiHidden="0" w:uiPriority="63" w:unhideWhenUsed="0"/>
+    <w:lsdException w:name="Medium Shading 2 Accent 3" w:semiHidden="0" w:uiPriority="64" w:unhideWhenUsed="0"/>
+    <w:lsdException w:name="Medium List 1 Accent 3" w:semiHidden="0" w:uiPriority="65" w:unhideWhenUsed="0"/>
+    <w:lsdException w:name="Medium List 2 Accent 3" w:semiHidden="0" w:uiPriority="66" w:unhideWhenUsed="0"/>
+    <w:lsdException w:name="Medium Grid 1 Accent 3" w:semiHidden="0" w:uiPriority="67" w:unhideWhenUsed="0"/>
+    <w:lsdException w:name="Medium Grid 2 Accent 3" w:semiHidden="0" w:uiPriority="68" w:unhideWhenUsed="0"/>
+    <w:lsdException w:name="Medium Grid 3 Accent 3" w:semiHidden="0" w:uiPriority="69" w:unhideWhenUsed="0"/>
+    <w:lsdException w:name="Dark List Accent 3" w:semiHidden="0" w:uiPriority="70" w:unhideWhenUsed="0"/>
+    <w:lsdException w:name="Colorful Shading Accent 3" w:semiHidden="0" w:uiPriority="71" w:unhideWhenUsed="0"/>
+    <w:lsdException w:name="Colorful List Accent 3" w:semiHidden="0" w:uiPriority="72" w:unhideWhenUsed="0"/>
+    <w:lsdException w:name="Colorful Grid Accent 3" w:semiHidden="0" w:uiPriority="73" w:unhideWhenUsed="0"/>
+    <w:lsdException w:name="Light Shading Accent 4" w:semiHidden="0" w:uiPriority="60" w:unhideWhenUsed="0"/>
+    <w:lsdException w:name="Light List Accent 4" w:semiHidden="0" w:uiPriority="61" w:unhideWhenUsed="0"/>
+    <w:lsdException w:name="Light Grid Accent 4" w:semiHidden="0" w:uiPriority="62" w:unhideWhenUsed="0"/>
+    <w:lsdException w:name="Medium Shading 1 Accent 4" w:semiHidden="0" w:uiPriority="63" w:unhideWhenUsed="0"/>
+    <w:lsdException w:name="Medium Shading 2 Accent 4" w:semiHidden="0" w:uiPriority="64" w:unhideWhenUsed="0"/>
+    <w:lsdException w:name="Medium List 1 Accent 4" w:semiHidden="0" w:uiPriority="65" w:unhideWhenUsed="0"/>
+    <w:lsdException w:name="Medium List 2 Accent 4" w:semiHidden="0" w:uiPriority="66" w:unhideWhenUsed="0"/>
+    <w:lsdException w:name="Medium Grid 1 Accent 4" w:semiHidden="0" w:uiPriority="67" w:unhideWhenUsed="0"/>
+    <w:lsdException w:name="Medium Grid 2 Accent 4" w:semiHidden="0" w:uiPriority="68" w:unhideWhenUsed="0"/>
+    <w:lsdException w:name="Medium Grid 3 Accent 4" w:semiHidden="0" w:uiPriority="69" w:unhideWhenUsed="0"/>
+    <w:lsdException w:name="Dark List Accent 4" w:semiHidden="0" w:uiPriority="70" w:unhideWhenUsed="0"/>
+    <w:lsdException w:name="Colorful Shading Accent 4" w:semiHidden="0" w:uiPriority="71" w:unhideWhenUsed="0"/>
+    <w:lsdException w:name="Colorful List Accent 4" w:semiHidden="0" w:uiPriority="72" w:unhideWhenUsed="0"/>
+    <w:lsdException w:name="Colorful Grid Accent 4" w:semiHidden="0" w:uiPriority="73" w:unhideWhenUsed="0"/>
+    <w:lsdException w:name="Light Shading Accent 5" w:semiHidden="0" w:uiPriority="60" w:unhideWhenUsed="0"/>
+    <w:lsdException w:name="Light List Accent 5" w:semiHidden="0" w:uiPriority="61" w:unhideWhenUsed="0"/>
+    <w:lsdException w:name="Light Grid Accent 5" w:semiHidden="0" w:uiPriority="62" w:unhideWhenUsed="0"/>
+    <w:lsdException w:name="Medium Shading 1 Accent 5" w:semiHidden="0" w:uiPriority="63" w:unhideWhenUsed="0"/>
+    <w:lsdException w:name="Medium Shading 2 Accent 5" w:semiHidden="0" w:uiPriority="64" w:unhideWhenUsed="0"/>
+    <w:lsdException w:name="Medium List 1 Accent 5" w:semiHidden="0" w:uiPriority="65" w:unhideWhenUsed="0"/>
+    <w:lsdException w:name="Medium List 2 Accent 5" w:semiHidden="0" w:uiPriority="66" w:unhideWhenUsed="0"/>
+    <w:lsdException w:name="Medium Grid 1 Accent 5" w:semiHidden="0" w:uiPriority="67" w:unhideWhenUsed="0"/>
+    <w:lsdException w:name="Medium Grid 2 Accent 5" w:semiHidden="0" w:uiPriority="68" w:unhideWhenUsed="0"/>
+    <w:lsdException w:name="Medium Grid 3 Accent 5" w:semiHidden="0" w:uiPriority="69" w:unhideWhenUsed="0"/>
+    <w:lsdException w:name="Dark List Accent 5" w:semiHidden="0" w:uiPriority="70" w:unhideWhenUsed="0"/>
+    <w:lsdException w:name="Colorful Shading Accent 5" w:semiHidden="0" w:uiPriority="71" w:unhideWhenUsed="0"/>
+    <w:lsdException w:name="Colorful List Accent 5" w:semiHidden="0" w:uiPriority="72" w:unhideWhenUsed="0"/>
+    <w:lsdException w:name="Colorful Grid Accent 5" w:semiHidden="0" w:uiPriority="73" w:unhideWhenUsed="0"/>
+    <w:lsdException w:name="Light Shading Accent 6" w:semiHidden="0" w:uiPriority="60" w:unhideWhenUsed="0"/>
+    <w:lsdException w:name="Light List Accent 6" w:semiHidden="0" w:uiPriority="61" w:unhideWhenUsed="0"/>
+    <w:lsdException w:name="Light Grid Accent 6" w:semiHidden="0" w:uiPriority="62" w:unhideWhenUsed="0"/>
+    <w:lsdException w:name="Medium Shading 1 Accent 6" w:semiHidden="0" w:uiPriority="63" w:unhideWhenUsed="0"/>
+    <w:lsdException w:name="Medium Shading 2 Accent 6" w:semiHidden="0" w:uiPriority="64" w:unhideWhenUsed="0"/>
+    <w:lsdException w:name="Medium List 1 Accent 6" w:semiHidden="0" w:uiPriority="65" w:unhideWhenUsed="0"/>
+    <w:lsdException w:name="Medium List 2 Accent 6" w:semiHidden="0" w:uiPriority="66" w:unhideWhenUsed="0"/>
+    <w:lsdException w:name="Medium Grid 1 Accent 6" w:semiHidden="0" w:uiPriority="67" w:unhideWhenUsed="0"/>
+    <w:lsdException w:name="Medium Grid 2 Accent 6" w:semiHidden="0" w:uiPriority="68" w:unhideWhenUsed="0"/>
+    <w:lsdException w:name="Medium Grid 3 Accent 6" w:semiHidden="0" w:uiPriority="69" w:unhideWhenUsed="0"/>
+    <w:lsdException w:name="Dark List Accent 6" w:semiHidden="0" w:uiPriority="70" w:unhideWhenUsed="0"/>
+    <w:lsdException w:name="Colorful Shading Accent 6" w:semiHidden="0" w:uiPriority="71" w:unhideWhenUsed="0"/>
+    <w:lsdException w:name="Colorful List Accent 6" w:semiHidden="0" w:uiPriority="72" w:unhideWhenUsed="0"/>
+    <w:lsdException w:name="Colorful Grid Accent 6" w:semiHidden="0" w:uiPriority="73" w:unhideWhenUsed="0"/>
+    <w:lsdException w:name="Subtle Emphasis" w:semiHidden="0" w:uiPriority="19" w:unhideWhenUsed="0" w:qFormat="1"/>
+    <w:lsdException w:name="Intense Emphasis" w:semiHidden="0" w:uiPriority="21" w:unhideWhenUsed="0" w:qFormat="1"/>
+    <w:lsdException w:name="Subtle Reference" w:semiHidden="0" w:uiPriority="31" w:unhideWhenUsed="0" w:qFormat="1"/>
+    <w:lsdException w:name="Intense Reference" w:semiHidden="0" w:uiPriority="32" w:unhideWhenUsed="0" w:qFormat="1"/>
+    <w:lsdException w:name="Book Title" w:semiHidden="0" w:uiPriority="33" w:unhideWhenUsed="0" w:qFormat="1"/>
+    <w:lsdException w:name="Bibliography" w:uiPriority="37"/>
+    <w:lsdException w:name="TOC Heading" w:uiPriority="39" w:qFormat="1"/>
   </w:latentStyles>
   <w:style w:type="paragraph" w:default="1" w:styleId="Normal">
     <w:name w:val="Normal"/>
@@ -4234,6 +3662,7 @@
     <w:basedOn w:val="TableNormal"/>
     <w:rsid w:val="00643E67"/>
     <w:tblPr>
+      <w:tblInd w:w="0" w:type="dxa"/>
       <w:tblBorders>
         <w:top w:val="single" w:sz="4" w:space="0" w:color="auto"/>
         <w:left w:val="single" w:sz="4" w:space="0" w:color="auto"/>
@@ -4242,6 +3671,246 @@
         <w:insideH w:val="single" w:sz="4" w:space="0" w:color="auto"/>
         <w:insideV w:val="single" w:sz="4" w:space="0" w:color="auto"/>
       </w:tblBorders>
+      <w:tblCellMar>
+        <w:top w:w="0" w:type="dxa"/>
+        <w:left w:w="108" w:type="dxa"/>
+        <w:bottom w:w="0" w:type="dxa"/>
+        <w:right w:w="108" w:type="dxa"/>
+      </w:tblCellMar>
+    </w:tblPr>
+  </w:style>
+</w:styles>
+</file>
+
+<file path=word/stylesWithEffects.xml><?xml version="1.0" encoding="utf-8"?>
+<w:styles xmlns:wpc="http://schemas.microsoft.com/office/word/2010/wordprocessingCanvas" xmlns:mc="http://schemas.openxmlformats.org/markup-compatibility/2006" xmlns:o="urn:schemas-microsoft-com:office:office" xmlns:r="http://schemas.openxmlformats.org/officeDocument/2006/relationships" xmlns:m="http://schemas.openxmlformats.org/officeDocument/2006/math" xmlns:v="urn:schemas-microsoft-com:vml" xmlns:wp14="http://schemas.microsoft.com/office/word/2010/wordprocessingDrawing" xmlns:wp="http://schemas.openxmlformats.org/drawingml/2006/wordprocessingDrawing" xmlns:w10="urn:schemas-microsoft-com:office:word" xmlns:w="http://schemas.openxmlformats.org/wordprocessingml/2006/main" xmlns:w14="http://schemas.microsoft.com/office/word/2010/wordml" xmlns:wpg="http://schemas.microsoft.com/office/word/2010/wordprocessingGroup" xmlns:wpi="http://schemas.microsoft.com/office/word/2010/wordprocessingInk" xmlns:wne="http://schemas.microsoft.com/office/word/2006/wordml" xmlns:wps="http://schemas.microsoft.com/office/word/2010/wordprocessingShape" mc:Ignorable="w14 wp14">
+  <w:docDefaults>
+    <w:rPrDefault>
+      <w:rPr>
+        <w:rFonts w:ascii="Times New Roman" w:eastAsia="Times New Roman" w:hAnsi="Times New Roman" w:cs="Times New Roman"/>
+        <w:lang w:val="en-US" w:eastAsia="en-US" w:bidi="ar-SA"/>
+      </w:rPr>
+    </w:rPrDefault>
+    <w:pPrDefault/>
+  </w:docDefaults>
+  <w:latentStyles w:defLockedState="0" w:defUIPriority="0" w:defSemiHidden="1" w:defUnhideWhenUsed="1" w:defQFormat="0" w:count="267">
+    <w:lsdException w:name="Normal" w:semiHidden="0" w:unhideWhenUsed="0" w:qFormat="1"/>
+    <w:lsdException w:name="heading 1" w:semiHidden="0" w:unhideWhenUsed="0" w:qFormat="1"/>
+    <w:lsdException w:name="heading 2" w:qFormat="1"/>
+    <w:lsdException w:name="heading 3" w:qFormat="1"/>
+    <w:lsdException w:name="heading 4" w:qFormat="1"/>
+    <w:lsdException w:name="heading 5" w:qFormat="1"/>
+    <w:lsdException w:name="heading 6" w:qFormat="1"/>
+    <w:lsdException w:name="heading 7" w:qFormat="1"/>
+    <w:lsdException w:name="heading 8" w:qFormat="1"/>
+    <w:lsdException w:name="heading 9" w:qFormat="1"/>
+    <w:lsdException w:name="caption" w:qFormat="1"/>
+    <w:lsdException w:name="List Number" w:semiHidden="0" w:unhideWhenUsed="0"/>
+    <w:lsdException w:name="List 4" w:semiHidden="0" w:unhideWhenUsed="0"/>
+    <w:lsdException w:name="List 5" w:semiHidden="0" w:unhideWhenUsed="0"/>
+    <w:lsdException w:name="Title" w:semiHidden="0" w:unhideWhenUsed="0" w:qFormat="1"/>
+    <w:lsdException w:name="Subtitle" w:semiHidden="0" w:unhideWhenUsed="0" w:qFormat="1"/>
+    <w:lsdException w:name="Salutation" w:semiHidden="0" w:unhideWhenUsed="0"/>
+    <w:lsdException w:name="Date" w:semiHidden="0" w:unhideWhenUsed="0"/>
+    <w:lsdException w:name="Body Text First Indent" w:semiHidden="0" w:unhideWhenUsed="0"/>
+    <w:lsdException w:name="Hyperlink" w:uiPriority="99"/>
+    <w:lsdException w:name="Strong" w:semiHidden="0" w:unhideWhenUsed="0" w:qFormat="1"/>
+    <w:lsdException w:name="Emphasis" w:semiHidden="0" w:unhideWhenUsed="0" w:qFormat="1"/>
+    <w:lsdException w:name="Table Grid" w:semiHidden="0" w:unhideWhenUsed="0"/>
+    <w:lsdException w:name="Placeholder Text" w:uiPriority="99" w:unhideWhenUsed="0"/>
+    <w:lsdException w:name="No Spacing" w:semiHidden="0" w:uiPriority="1" w:unhideWhenUsed="0" w:qFormat="1"/>
+    <w:lsdException w:name="Light Shading" w:semiHidden="0" w:uiPriority="60" w:unhideWhenUsed="0"/>
+    <w:lsdException w:name="Light List" w:semiHidden="0" w:uiPriority="61" w:unhideWhenUsed="0"/>
+    <w:lsdException w:name="Light Grid" w:semiHidden="0" w:uiPriority="62" w:unhideWhenUsed="0"/>
+    <w:lsdException w:name="Medium Shading 1" w:semiHidden="0" w:uiPriority="63" w:unhideWhenUsed="0"/>
+    <w:lsdException w:name="Medium Shading 2" w:semiHidden="0" w:uiPriority="64" w:unhideWhenUsed="0"/>
+    <w:lsdException w:name="Medium List 1" w:semiHidden="0" w:uiPriority="65" w:unhideWhenUsed="0"/>
+    <w:lsdException w:name="Medium List 2" w:semiHidden="0" w:uiPriority="66" w:unhideWhenUsed="0"/>
+    <w:lsdException w:name="Medium Grid 1" w:semiHidden="0" w:uiPriority="67" w:unhideWhenUsed="0"/>
+    <w:lsdException w:name="Medium Grid 2" w:semiHidden="0" w:uiPriority="68" w:unhideWhenUsed="0"/>
+    <w:lsdException w:name="Medium Grid 3" w:semiHidden="0" w:uiPriority="69" w:unhideWhenUsed="0"/>
+    <w:lsdException w:name="Dark List" w:semiHidden="0" w:uiPriority="70" w:unhideWhenUsed="0"/>
+    <w:lsdException w:name="Colorful Shading" w:semiHidden="0" w:uiPriority="71" w:unhideWhenUsed="0"/>
+    <w:lsdException w:name="Colorful List" w:semiHidden="0" w:uiPriority="72" w:unhideWhenUsed="0"/>
+    <w:lsdException w:name="Colorful Grid" w:semiHidden="0" w:uiPriority="73" w:unhideWhenUsed="0"/>
+    <w:lsdException w:name="Light Shading Accent 1" w:semiHidden="0" w:uiPriority="60" w:unhideWhenUsed="0"/>
+    <w:lsdException w:name="Light List Accent 1" w:semiHidden="0" w:uiPriority="61" w:unhideWhenUsed="0"/>
+    <w:lsdException w:name="Light Grid Accent 1" w:semiHidden="0" w:uiPriority="62" w:unhideWhenUsed="0"/>
+    <w:lsdException w:name="Medium Shading 1 Accent 1" w:semiHidden="0" w:uiPriority="63" w:unhideWhenUsed="0"/>
+    <w:lsdException w:name="Medium Shading 2 Accent 1" w:semiHidden="0" w:uiPriority="64" w:unhideWhenUsed="0"/>
+    <w:lsdException w:name="Medium List 1 Accent 1" w:semiHidden="0" w:uiPriority="65" w:unhideWhenUsed="0"/>
+    <w:lsdException w:name="Revision" w:uiPriority="99" w:unhideWhenUsed="0"/>
+    <w:lsdException w:name="List Paragraph" w:semiHidden="0" w:uiPriority="34" w:unhideWhenUsed="0" w:qFormat="1"/>
+    <w:lsdException w:name="Quote" w:semiHidden="0" w:uiPriority="29" w:unhideWhenUsed="0" w:qFormat="1"/>
+    <w:lsdException w:name="Intense Quote" w:semiHidden="0" w:uiPriority="30" w:unhideWhenUsed="0" w:qFormat="1"/>
+    <w:lsdException w:name="Medium List 2 Accent 1" w:semiHidden="0" w:uiPriority="66" w:unhideWhenUsed="0"/>
+    <w:lsdException w:name="Medium Grid 1 Accent 1" w:semiHidden="0" w:uiPriority="67" w:unhideWhenUsed="0"/>
+    <w:lsdException w:name="Medium Grid 2 Accent 1" w:semiHidden="0" w:uiPriority="68" w:unhideWhenUsed="0"/>
+    <w:lsdException w:name="Medium Grid 3 Accent 1" w:semiHidden="0" w:uiPriority="69" w:unhideWhenUsed="0"/>
+    <w:lsdException w:name="Dark List Accent 1" w:semiHidden="0" w:uiPriority="70" w:unhideWhenUsed="0"/>
+    <w:lsdException w:name="Colorful Shading Accent 1" w:semiHidden="0" w:uiPriority="71" w:unhideWhenUsed="0"/>
+    <w:lsdException w:name="Colorful List Accent 1" w:semiHidden="0" w:uiPriority="72" w:unhideWhenUsed="0"/>
+    <w:lsdException w:name="Colorful Grid Accent 1" w:semiHidden="0" w:uiPriority="73" w:unhideWhenUsed="0"/>
+    <w:lsdException w:name="Light Shading Accent 2" w:semiHidden="0" w:uiPriority="60" w:unhideWhenUsed="0"/>
+    <w:lsdException w:name="Light List Accent 2" w:semiHidden="0" w:uiPriority="61" w:unhideWhenUsed="0"/>
+    <w:lsdException w:name="Light Grid Accent 2" w:semiHidden="0" w:uiPriority="62" w:unhideWhenUsed="0"/>
+    <w:lsdException w:name="Medium Shading 1 Accent 2" w:semiHidden="0" w:uiPriority="63" w:unhideWhenUsed="0"/>
+    <w:lsdException w:name="Medium Shading 2 Accent 2" w:semiHidden="0" w:uiPriority="64" w:unhideWhenUsed="0"/>
+    <w:lsdException w:name="Medium List 1 Accent 2" w:semiHidden="0" w:uiPriority="65" w:unhideWhenUsed="0"/>
+    <w:lsdException w:name="Medium List 2 Accent 2" w:semiHidden="0" w:uiPriority="66" w:unhideWhenUsed="0"/>
+    <w:lsdException w:name="Medium Grid 1 Accent 2" w:semiHidden="0" w:uiPriority="67" w:unhideWhenUsed="0"/>
+    <w:lsdException w:name="Medium Grid 2 Accent 2" w:semiHidden="0" w:uiPriority="68" w:unhideWhenUsed="0"/>
+    <w:lsdException w:name="Medium Grid 3 Accent 2" w:semiHidden="0" w:uiPriority="69" w:unhideWhenUsed="0"/>
+    <w:lsdException w:name="Dark List Accent 2" w:semiHidden="0" w:uiPriority="70" w:unhideWhenUsed="0"/>
+    <w:lsdException w:name="Colorful Shading Accent 2" w:semiHidden="0" w:uiPriority="71" w:unhideWhenUsed="0"/>
+    <w:lsdException w:name="Colorful List Accent 2" w:semiHidden="0" w:uiPriority="72" w:unhideWhenUsed="0"/>
+    <w:lsdException w:name="Colorful Grid Accent 2" w:semiHidden="0" w:uiPriority="73" w:unhideWhenUsed="0"/>
+    <w:lsdException w:name="Light Shading Accent 3" w:semiHidden="0" w:uiPriority="60" w:unhideWhenUsed="0"/>
+    <w:lsdException w:name="Light List Accent 3" w:semiHidden="0" w:uiPriority="61" w:unhideWhenUsed="0"/>
+    <w:lsdException w:name="Light Grid Accent 3" w:semiHidden="0" w:uiPriority="62" w:unhideWhenUsed="0"/>
+    <w:lsdException w:name="Medium Shading 1 Accent 3" w:semiHidden="0" w:uiPriority="63" w:unhideWhenUsed="0"/>
+    <w:lsdException w:name="Medium Shading 2 Accent 3" w:semiHidden="0" w:uiPriority="64" w:unhideWhenUsed="0"/>
+    <w:lsdException w:name="Medium List 1 Accent 3" w:semiHidden="0" w:uiPriority="65" w:unhideWhenUsed="0"/>
+    <w:lsdException w:name="Medium List 2 Accent 3" w:semiHidden="0" w:uiPriority="66" w:unhideWhenUsed="0"/>
+    <w:lsdException w:name="Medium Grid 1 Accent 3" w:semiHidden="0" w:uiPriority="67" w:unhideWhenUsed="0"/>
+    <w:lsdException w:name="Medium Grid 2 Accent 3" w:semiHidden="0" w:uiPriority="68" w:unhideWhenUsed="0"/>
+    <w:lsdException w:name="Medium Grid 3 Accent 3" w:semiHidden="0" w:uiPriority="69" w:unhideWhenUsed="0"/>
+    <w:lsdException w:name="Dark List Accent 3" w:semiHidden="0" w:uiPriority="70" w:unhideWhenUsed="0"/>
+    <w:lsdException w:name="Colorful Shading Accent 3" w:semiHidden="0" w:uiPriority="71" w:unhideWhenUsed="0"/>
+    <w:lsdException w:name="Colorful List Accent 3" w:semiHidden="0" w:uiPriority="72" w:unhideWhenUsed="0"/>
+    <w:lsdException w:name="Colorful Grid Accent 3" w:semiHidden="0" w:uiPriority="73" w:unhideWhenUsed="0"/>
+    <w:lsdException w:name="Light Shading Accent 4" w:semiHidden="0" w:uiPriority="60" w:unhideWhenUsed="0"/>
+    <w:lsdException w:name="Light List Accent 4" w:semiHidden="0" w:uiPriority="61" w:unhideWhenUsed="0"/>
+    <w:lsdException w:name="Light Grid Accent 4" w:semiHidden="0" w:uiPriority="62" w:unhideWhenUsed="0"/>
+    <w:lsdException w:name="Medium Shading 1 Accent 4" w:semiHidden="0" w:uiPriority="63" w:unhideWhenUsed="0"/>
+    <w:lsdException w:name="Medium Shading 2 Accent 4" w:semiHidden="0" w:uiPriority="64" w:unhideWhenUsed="0"/>
+    <w:lsdException w:name="Medium List 1 Accent 4" w:semiHidden="0" w:uiPriority="65" w:unhideWhenUsed="0"/>
+    <w:lsdException w:name="Medium List 2 Accent 4" w:semiHidden="0" w:uiPriority="66" w:unhideWhenUsed="0"/>
+    <w:lsdException w:name="Medium Grid 1 Accent 4" w:semiHidden="0" w:uiPriority="67" w:unhideWhenUsed="0"/>
+    <w:lsdException w:name="Medium Grid 2 Accent 4" w:semiHidden="0" w:uiPriority="68" w:unhideWhenUsed="0"/>
+    <w:lsdException w:name="Medium Grid 3 Accent 4" w:semiHidden="0" w:uiPriority="69" w:unhideWhenUsed="0"/>
+    <w:lsdException w:name="Dark List Accent 4" w:semiHidden="0" w:uiPriority="70" w:unhideWhenUsed="0"/>
+    <w:lsdException w:name="Colorful Shading Accent 4" w:semiHidden="0" w:uiPriority="71" w:unhideWhenUsed="0"/>
+    <w:lsdException w:name="Colorful List Accent 4" w:semiHidden="0" w:uiPriority="72" w:unhideWhenUsed="0"/>
+    <w:lsdException w:name="Colorful Grid Accent 4" w:semiHidden="0" w:uiPriority="73" w:unhideWhenUsed="0"/>
+    <w:lsdException w:name="Light Shading Accent 5" w:semiHidden="0" w:uiPriority="60" w:unhideWhenUsed="0"/>
+    <w:lsdException w:name="Light List Accent 5" w:semiHidden="0" w:uiPriority="61" w:unhideWhenUsed="0"/>
+    <w:lsdException w:name="Light Grid Accent 5" w:semiHidden="0" w:uiPriority="62" w:unhideWhenUsed="0"/>
+    <w:lsdException w:name="Medium Shading 1 Accent 5" w:semiHidden="0" w:uiPriority="63" w:unhideWhenUsed="0"/>
+    <w:lsdException w:name="Medium Shading 2 Accent 5" w:semiHidden="0" w:uiPriority="64" w:unhideWhenUsed="0"/>
+    <w:lsdException w:name="Medium List 1 Accent 5" w:semiHidden="0" w:uiPriority="65" w:unhideWhenUsed="0"/>
+    <w:lsdException w:name="Medium List 2 Accent 5" w:semiHidden="0" w:uiPriority="66" w:unhideWhenUsed="0"/>
+    <w:lsdException w:name="Medium Grid 1 Accent 5" w:semiHidden="0" w:uiPriority="67" w:unhideWhenUsed="0"/>
+    <w:lsdException w:name="Medium Grid 2 Accent 5" w:semiHidden="0" w:uiPriority="68" w:unhideWhenUsed="0"/>
+    <w:lsdException w:name="Medium Grid 3 Accent 5" w:semiHidden="0" w:uiPriority="69" w:unhideWhenUsed="0"/>
+    <w:lsdException w:name="Dark List Accent 5" w:semiHidden="0" w:uiPriority="70" w:unhideWhenUsed="0"/>
+    <w:lsdException w:name="Colorful Shading Accent 5" w:semiHidden="0" w:uiPriority="71" w:unhideWhenUsed="0"/>
+    <w:lsdException w:name="Colorful List Accent 5" w:semiHidden="0" w:uiPriority="72" w:unhideWhenUsed="0"/>
+    <w:lsdException w:name="Colorful Grid Accent 5" w:semiHidden="0" w:uiPriority="73" w:unhideWhenUsed="0"/>
+    <w:lsdException w:name="Light Shading Accent 6" w:semiHidden="0" w:uiPriority="60" w:unhideWhenUsed="0"/>
+    <w:lsdException w:name="Light List Accent 6" w:semiHidden="0" w:uiPriority="61" w:unhideWhenUsed="0"/>
+    <w:lsdException w:name="Light Grid Accent 6" w:semiHidden="0" w:uiPriority="62" w:unhideWhenUsed="0"/>
+    <w:lsdException w:name="Medium Shading 1 Accent 6" w:semiHidden="0" w:uiPriority="63" w:unhideWhenUsed="0"/>
+    <w:lsdException w:name="Medium Shading 2 Accent 6" w:semiHidden="0" w:uiPriority="64" w:unhideWhenUsed="0"/>
+    <w:lsdException w:name="Medium List 1 Accent 6" w:semiHidden="0" w:uiPriority="65" w:unhideWhenUsed="0"/>
+    <w:lsdException w:name="Medium List 2 Accent 6" w:semiHidden="0" w:uiPriority="66" w:unhideWhenUsed="0"/>
+    <w:lsdException w:name="Medium Grid 1 Accent 6" w:semiHidden="0" w:uiPriority="67" w:unhideWhenUsed="0"/>
+    <w:lsdException w:name="Medium Grid 2 Accent 6" w:semiHidden="0" w:uiPriority="68" w:unhideWhenUsed="0"/>
+    <w:lsdException w:name="Medium Grid 3 Accent 6" w:semiHidden="0" w:uiPriority="69" w:unhideWhenUsed="0"/>
+    <w:lsdException w:name="Dark List Accent 6" w:semiHidden="0" w:uiPriority="70" w:unhideWhenUsed="0"/>
+    <w:lsdException w:name="Colorful Shading Accent 6" w:semiHidden="0" w:uiPriority="71" w:unhideWhenUsed="0"/>
+    <w:lsdException w:name="Colorful List Accent 6" w:semiHidden="0" w:uiPriority="72" w:unhideWhenUsed="0"/>
+    <w:lsdException w:name="Colorful Grid Accent 6" w:semiHidden="0" w:uiPriority="73" w:unhideWhenUsed="0"/>
+    <w:lsdException w:name="Subtle Emphasis" w:semiHidden="0" w:uiPriority="19" w:unhideWhenUsed="0" w:qFormat="1"/>
+    <w:lsdException w:name="Intense Emphasis" w:semiHidden="0" w:uiPriority="21" w:unhideWhenUsed="0" w:qFormat="1"/>
+    <w:lsdException w:name="Subtle Reference" w:semiHidden="0" w:uiPriority="31" w:unhideWhenUsed="0" w:qFormat="1"/>
+    <w:lsdException w:name="Intense Reference" w:semiHidden="0" w:uiPriority="32" w:unhideWhenUsed="0" w:qFormat="1"/>
+    <w:lsdException w:name="Book Title" w:semiHidden="0" w:uiPriority="33" w:unhideWhenUsed="0" w:qFormat="1"/>
+    <w:lsdException w:name="Bibliography" w:uiPriority="37"/>
+    <w:lsdException w:name="TOC Heading" w:uiPriority="39" w:qFormat="1"/>
+  </w:latentStyles>
+  <w:style w:type="paragraph" w:default="1" w:styleId="Normal">
+    <w:name w:val="Normal"/>
+    <w:qFormat/>
+    <w:rsid w:val="007F4E3E"/>
+    <w:pPr>
+      <w:spacing w:after="160" w:line="259" w:lineRule="auto"/>
+    </w:pPr>
+    <w:rPr>
+      <w:rFonts w:asciiTheme="minorHAnsi" w:eastAsiaTheme="minorEastAsia" w:hAnsiTheme="minorHAnsi" w:cstheme="minorBidi"/>
+      <w:sz w:val="22"/>
+      <w:szCs w:val="22"/>
+    </w:rPr>
+  </w:style>
+  <w:style w:type="character" w:default="1" w:styleId="DefaultParagraphFont">
+    <w:name w:val="Default Paragraph Font"/>
+    <w:uiPriority w:val="1"/>
+    <w:semiHidden/>
+    <w:unhideWhenUsed/>
+  </w:style>
+  <w:style w:type="table" w:default="1" w:styleId="TableNormal">
+    <w:name w:val="Normal Table"/>
+    <w:uiPriority w:val="99"/>
+    <w:semiHidden/>
+    <w:unhideWhenUsed/>
+    <w:tblPr>
+      <w:tblInd w:w="0" w:type="dxa"/>
+      <w:tblCellMar>
+        <w:top w:w="0" w:type="dxa"/>
+        <w:left w:w="108" w:type="dxa"/>
+        <w:bottom w:w="0" w:type="dxa"/>
+        <w:right w:w="108" w:type="dxa"/>
+      </w:tblCellMar>
+    </w:tblPr>
+  </w:style>
+  <w:style w:type="numbering" w:default="1" w:styleId="NoList">
+    <w:name w:val="No List"/>
+    <w:uiPriority w:val="99"/>
+    <w:semiHidden/>
+    <w:unhideWhenUsed/>
+  </w:style>
+  <w:style w:type="character" w:styleId="Hyperlink">
+    <w:name w:val="Hyperlink"/>
+    <w:basedOn w:val="DefaultParagraphFont"/>
+    <w:uiPriority w:val="99"/>
+    <w:unhideWhenUsed/>
+    <w:rsid w:val="007F4E3E"/>
+    <w:rPr>
+      <w:color w:val="0000FF" w:themeColor="hyperlink"/>
+      <w:u w:val="single"/>
+    </w:rPr>
+  </w:style>
+  <w:style w:type="paragraph" w:styleId="ListParagraph">
+    <w:name w:val="List Paragraph"/>
+    <w:basedOn w:val="Normal"/>
+    <w:uiPriority w:val="34"/>
+    <w:qFormat/>
+    <w:rsid w:val="00F53766"/>
+    <w:pPr>
+      <w:ind w:left="720"/>
+      <w:contextualSpacing/>
+    </w:pPr>
+  </w:style>
+  <w:style w:type="table" w:styleId="TableGrid">
+    <w:name w:val="Table Grid"/>
+    <w:basedOn w:val="TableNormal"/>
+    <w:rsid w:val="00643E67"/>
+    <w:tblPr>
+      <w:tblInd w:w="0" w:type="dxa"/>
+      <w:tblBorders>
+        <w:top w:val="single" w:sz="4" w:space="0" w:color="auto"/>
+        <w:left w:val="single" w:sz="4" w:space="0" w:color="auto"/>
+        <w:bottom w:val="single" w:sz="4" w:space="0" w:color="auto"/>
+        <w:right w:val="single" w:sz="4" w:space="0" w:color="auto"/>
+        <w:insideH w:val="single" w:sz="4" w:space="0" w:color="auto"/>
+        <w:insideV w:val="single" w:sz="4" w:space="0" w:color="auto"/>
+      </w:tblBorders>
+      <w:tblCellMar>
+        <w:top w:w="0" w:type="dxa"/>
+        <w:left w:w="108" w:type="dxa"/>
+        <w:bottom w:w="0" w:type="dxa"/>
+        <w:right w:w="108" w:type="dxa"/>
+      </w:tblCellMar>
     </w:tblPr>
   </w:style>
 </w:styles>
@@ -4537,7 +4206,7 @@
 </file>
 
 <file path=customXml/itemProps1.xml><?xml version="1.0" encoding="utf-8"?>
-<ds:datastoreItem xmlns:ds="http://schemas.openxmlformats.org/officeDocument/2006/customXml" ds:itemID="{900B5CA2-48D1-4A39-9899-F315B74042F2}">
+<ds:datastoreItem xmlns:ds="http://schemas.openxmlformats.org/officeDocument/2006/customXml" ds:itemID="{A02A153A-F678-41EE-A5FA-682311A01B53}">
   <ds:schemaRefs>
     <ds:schemaRef ds:uri="http://schemas.openxmlformats.org/officeDocument/2006/bibliography"/>
   </ds:schemaRefs>

</xml_diff>